<commit_message>
added more C code from practice questions
</commit_message>
<xml_diff>
--- a/exam/slideContent.docx
+++ b/exam/slideContent.docx
@@ -1864,10 +1864,2043 @@
         </w:numPr>
       </w:pPr>
       <w:r>
-        <w:t>LS! To redefine pot</w:t>
-      </w:r>
+        <w:t xml:space="preserve">LS! To redefine </w:t>
+      </w:r>
+      <w:r>
+        <w:t>potential</w:t>
+      </w:r>
+    </w:p>
+    <w:p>
+      <w:r>
+        <w:br w:type="page"/>
+      </w:r>
+    </w:p>
+    <w:p>
+      <w:r>
+        <w:br w:type="page"/>
+        <w:t xml:space="preserve">5 </w:t>
+      </w:r>
+    </w:p>
+    <w:p>
+      <w:r>
+        <w:br w:type="page"/>
+      </w:r>
+    </w:p>
+    <w:p>
+      <w:r>
+        <w:t xml:space="preserve">9 Basic </w:t>
+      </w:r>
+      <w:proofErr w:type="spellStart"/>
+      <w:r>
+        <w:t>SoftEng</w:t>
+      </w:r>
+      <w:proofErr w:type="spellEnd"/>
+      <w:r>
+        <w:t xml:space="preserve"> Techniques and Introduction to Systems Programming (GDB, </w:t>
+      </w:r>
+      <w:proofErr w:type="spellStart"/>
+      <w:r>
+        <w:t>Git</w:t>
+      </w:r>
+      <w:proofErr w:type="spellEnd"/>
+      <w:r>
+        <w:t>, Machines)</w:t>
+      </w:r>
+    </w:p>
+    <w:p/>
+    <w:p>
+      <w:r>
+        <w:t>GDB</w:t>
+      </w:r>
+    </w:p>
+    <w:p>
+      <w:r>
+        <w:t>Start:</w:t>
+      </w:r>
+    </w:p>
+    <w:p>
+      <w:pPr>
+        <w:pStyle w:val="ListParagraph"/>
+        <w:numPr>
+          <w:ilvl w:val="0"/>
+          <w:numId w:val="17"/>
+        </w:numPr>
+      </w:pPr>
+      <w:proofErr w:type="spellStart"/>
+      <w:r>
+        <w:t>Gcc</w:t>
+      </w:r>
+      <w:proofErr w:type="spellEnd"/>
+      <w:r>
+        <w:t xml:space="preserve"> –g -o program </w:t>
+      </w:r>
+      <w:proofErr w:type="spellStart"/>
+      <w:r>
+        <w:t>file.c</w:t>
+      </w:r>
+      <w:proofErr w:type="spellEnd"/>
+    </w:p>
+    <w:p>
+      <w:pPr>
+        <w:pStyle w:val="ListParagraph"/>
+        <w:numPr>
+          <w:ilvl w:val="0"/>
+          <w:numId w:val="17"/>
+        </w:numPr>
+      </w:pPr>
+      <w:proofErr w:type="spellStart"/>
+      <w:r>
+        <w:t>Gdb</w:t>
+      </w:r>
+      <w:proofErr w:type="spellEnd"/>
+      <w:r>
+        <w:t xml:space="preserve"> program</w:t>
+      </w:r>
+    </w:p>
+    <w:p>
+      <w:r>
+        <w:t>Core dump:</w:t>
+      </w:r>
+    </w:p>
+    <w:p>
+      <w:pPr>
+        <w:pStyle w:val="ListParagraph"/>
+        <w:numPr>
+          <w:ilvl w:val="0"/>
+          <w:numId w:val="18"/>
+        </w:numPr>
+      </w:pPr>
+      <w:proofErr w:type="spellStart"/>
+      <w:r>
+        <w:t>Gdb</w:t>
+      </w:r>
+      <w:proofErr w:type="spellEnd"/>
+      <w:r>
+        <w:t xml:space="preserve"> </w:t>
+      </w:r>
+      <w:proofErr w:type="spellStart"/>
+      <w:r>
+        <w:t>a.out</w:t>
+      </w:r>
+      <w:proofErr w:type="spellEnd"/>
+      <w:r>
+        <w:t xml:space="preserve"> core-dump</w:t>
+      </w:r>
+    </w:p>
+    <w:p>
+      <w:r>
+        <w:t>How:</w:t>
+      </w:r>
+    </w:p>
+    <w:p>
+      <w:pPr>
+        <w:pStyle w:val="ListParagraph"/>
+        <w:numPr>
+          <w:ilvl w:val="0"/>
+          <w:numId w:val="18"/>
+        </w:numPr>
+      </w:pPr>
+      <w:r>
+        <w:t>Break (</w:t>
+      </w:r>
+      <w:proofErr w:type="spellStart"/>
+      <w:r>
+        <w:t>linenumber</w:t>
+      </w:r>
+      <w:proofErr w:type="spellEnd"/>
+      <w:r>
+        <w:t>/function/main)</w:t>
+      </w:r>
+    </w:p>
+    <w:p>
+      <w:pPr>
+        <w:pStyle w:val="ListParagraph"/>
+        <w:numPr>
+          <w:ilvl w:val="0"/>
+          <w:numId w:val="18"/>
+        </w:numPr>
+      </w:pPr>
+      <w:r>
+        <w:t>Continue (</w:t>
+      </w:r>
+      <w:proofErr w:type="spellStart"/>
+      <w:r>
+        <w:t>conitues</w:t>
+      </w:r>
+      <w:proofErr w:type="spellEnd"/>
+      <w:r>
+        <w:t xml:space="preserve"> </w:t>
+      </w:r>
+      <w:proofErr w:type="spellStart"/>
+      <w:r>
+        <w:t>prooram</w:t>
+      </w:r>
+      <w:proofErr w:type="spellEnd"/>
+      <w:r>
+        <w:t>)</w:t>
+      </w:r>
+    </w:p>
+    <w:p>
+      <w:pPr>
+        <w:pStyle w:val="ListParagraph"/>
+        <w:numPr>
+          <w:ilvl w:val="0"/>
+          <w:numId w:val="18"/>
+        </w:numPr>
+      </w:pPr>
+      <w:r>
+        <w:t>Run (filename)</w:t>
+      </w:r>
+    </w:p>
+    <w:p>
+      <w:pPr>
+        <w:pStyle w:val="ListParagraph"/>
+        <w:numPr>
+          <w:ilvl w:val="0"/>
+          <w:numId w:val="18"/>
+        </w:numPr>
+      </w:pPr>
+      <w:r>
+        <w:t>Step (into)/ next (go to next line)</w:t>
+      </w:r>
+    </w:p>
+    <w:p>
+      <w:pPr>
+        <w:pStyle w:val="ListParagraph"/>
+        <w:numPr>
+          <w:ilvl w:val="0"/>
+          <w:numId w:val="18"/>
+        </w:numPr>
+      </w:pPr>
+      <w:proofErr w:type="spellStart"/>
+      <w:r>
+        <w:t>Whatis</w:t>
+      </w:r>
+      <w:proofErr w:type="spellEnd"/>
+      <w:r>
+        <w:t xml:space="preserve"> (</w:t>
+      </w:r>
+      <w:proofErr w:type="spellStart"/>
+      <w:r>
+        <w:t>var</w:t>
+      </w:r>
+      <w:proofErr w:type="spellEnd"/>
+      <w:r>
+        <w:t>)</w:t>
+      </w:r>
+    </w:p>
+    <w:p>
+      <w:pPr>
+        <w:pStyle w:val="ListParagraph"/>
+        <w:numPr>
+          <w:ilvl w:val="0"/>
+          <w:numId w:val="18"/>
+        </w:numPr>
+      </w:pPr>
+      <w:r>
+        <w:t>Print (variable/function/ array @ length)</w:t>
+      </w:r>
+    </w:p>
+    <w:p>
+      <w:pPr>
+        <w:pStyle w:val="ListParagraph"/>
+        <w:numPr>
+          <w:ilvl w:val="0"/>
+          <w:numId w:val="18"/>
+        </w:numPr>
+      </w:pPr>
+      <w:r>
+        <w:t xml:space="preserve">Where (to go to where </w:t>
+      </w:r>
+      <w:proofErr w:type="spellStart"/>
+      <w:r>
+        <w:t>prog</w:t>
+      </w:r>
+      <w:proofErr w:type="spellEnd"/>
+      <w:r>
+        <w:t xml:space="preserve"> crashed)</w:t>
+      </w:r>
+    </w:p>
+    <w:p>
+      <w:pPr>
+        <w:pStyle w:val="ListParagraph"/>
+        <w:numPr>
+          <w:ilvl w:val="0"/>
+          <w:numId w:val="16"/>
+        </w:numPr>
+      </w:pPr>
+      <w:r>
+        <w:t>List (</w:t>
+      </w:r>
+      <w:proofErr w:type="spellStart"/>
+      <w:r>
+        <w:t>linenumber</w:t>
+      </w:r>
+      <w:proofErr w:type="spellEnd"/>
+      <w:r>
+        <w:t>/function)</w:t>
+      </w:r>
+    </w:p>
+    <w:p>
+      <w:pPr>
+        <w:pStyle w:val="ListParagraph"/>
+        <w:numPr>
+          <w:ilvl w:val="0"/>
+          <w:numId w:val="16"/>
+        </w:numPr>
+      </w:pPr>
+      <w:r>
+        <w:t>quit</w:t>
+      </w:r>
+    </w:p>
+    <w:p>
+      <w:r>
+        <w:t>extra</w:t>
+      </w:r>
+    </w:p>
+    <w:p>
+      <w:pPr>
+        <w:pStyle w:val="ListParagraph"/>
+        <w:numPr>
+          <w:ilvl w:val="0"/>
+          <w:numId w:val="19"/>
+        </w:numPr>
+      </w:pPr>
+      <w:proofErr w:type="spellStart"/>
+      <w:r>
+        <w:t>backtrace</w:t>
+      </w:r>
+      <w:proofErr w:type="spellEnd"/>
+    </w:p>
+    <w:p>
+      <w:pPr>
+        <w:pStyle w:val="ListParagraph"/>
+        <w:numPr>
+          <w:ilvl w:val="0"/>
+          <w:numId w:val="19"/>
+        </w:numPr>
+      </w:pPr>
+      <w:r>
+        <w:t xml:space="preserve">watch </w:t>
+      </w:r>
+      <w:proofErr w:type="spellStart"/>
+      <w:r>
+        <w:t>expre</w:t>
+      </w:r>
+      <w:proofErr w:type="spellEnd"/>
+      <w:r>
+        <w:t xml:space="preserve"> (stop when expr true)</w:t>
+      </w:r>
+    </w:p>
+    <w:p>
+      <w:pPr>
+        <w:pStyle w:val="ListParagraph"/>
+        <w:numPr>
+          <w:ilvl w:val="0"/>
+          <w:numId w:val="19"/>
+        </w:numPr>
+      </w:pPr>
+      <w:r>
+        <w:t>set variable NAME=VALUE (change contents of variable)</w:t>
+      </w:r>
+    </w:p>
+    <w:p>
+      <w:pPr>
+        <w:pStyle w:val="ListParagraph"/>
+        <w:numPr>
+          <w:ilvl w:val="0"/>
+          <w:numId w:val="19"/>
+        </w:numPr>
+      </w:pPr>
+      <w:r>
+        <w:t>call yn(y) (</w:t>
+      </w:r>
+      <w:proofErr w:type="spellStart"/>
+      <w:r>
+        <w:t>execetue</w:t>
+      </w:r>
+      <w:proofErr w:type="spellEnd"/>
+      <w:r>
+        <w:t xml:space="preserve"> </w:t>
+      </w:r>
+      <w:proofErr w:type="spellStart"/>
+      <w:r>
+        <w:t>fn</w:t>
+      </w:r>
+      <w:proofErr w:type="spellEnd"/>
+      <w:r>
+        <w:t xml:space="preserve"> with y</w:t>
+      </w:r>
+      <w:proofErr w:type="spellStart"/>
+      <w:r>
+        <w:t>)</w:t>
+      </w:r>
+      <w:proofErr w:type="spellEnd"/>
+    </w:p>
+    <w:p/>
+    <w:p/>
+    <w:p/>
+    <w:p>
+      <w:r>
+        <w:t>GIT</w:t>
+      </w:r>
+    </w:p>
+    <w:p/>
+    <w:p>
+      <w:r>
+        <w:t xml:space="preserve">Systems programming (software that interacts with the </w:t>
+      </w:r>
+      <w:r>
+        <w:t>system</w:t>
+      </w:r>
+      <w:r>
+        <w:t>)</w:t>
+      </w:r>
+    </w:p>
+    <w:p/>
+    <w:p>
+      <w:proofErr w:type="spellStart"/>
+      <w:r>
+        <w:t>Intercation</w:t>
+      </w:r>
+      <w:proofErr w:type="spellEnd"/>
+      <w:r>
+        <w:t xml:space="preserve"> with system through shell:</w:t>
+      </w:r>
+    </w:p>
+    <w:p>
+      <w:pPr>
+        <w:pStyle w:val="ListParagraph"/>
+        <w:numPr>
+          <w:ilvl w:val="0"/>
+          <w:numId w:val="21"/>
+        </w:numPr>
+      </w:pPr>
+      <w:proofErr w:type="spellStart"/>
+      <w:r>
+        <w:t>args</w:t>
+      </w:r>
+      <w:proofErr w:type="spellEnd"/>
+      <w:r>
+        <w:t xml:space="preserve"> countries </w:t>
+      </w:r>
+      <w:proofErr w:type="spellStart"/>
+      <w:r>
+        <w:t>num</w:t>
+      </w:r>
+      <w:proofErr w:type="spellEnd"/>
+      <w:r>
+        <w:t xml:space="preserve"> of arguments</w:t>
+      </w:r>
+    </w:p>
+    <w:p>
+      <w:pPr>
+        <w:pStyle w:val="ListParagraph"/>
+        <w:numPr>
+          <w:ilvl w:val="0"/>
+          <w:numId w:val="21"/>
+        </w:numPr>
+      </w:pPr>
+      <w:proofErr w:type="spellStart"/>
+      <w:r>
+        <w:t>argv</w:t>
+      </w:r>
+      <w:proofErr w:type="spellEnd"/>
+      <w:r>
+        <w:t xml:space="preserve"> is an array of string, each cell is an argument</w:t>
+      </w:r>
+    </w:p>
+    <w:p/>
+    <w:p>
+      <w:r>
+        <w:t>Interact with system through libraries:</w:t>
+      </w:r>
+    </w:p>
+    <w:p>
+      <w:r>
+        <w:t>Time</w:t>
+      </w:r>
+      <w:r>
+        <w:t xml:space="preserve"> library</w:t>
+      </w:r>
+      <w:r>
+        <w:t xml:space="preserve"> (connects to system clock)</w:t>
+      </w:r>
+    </w:p>
+    <w:p>
+      <w:pPr>
+        <w:pStyle w:val="ListParagraph"/>
+        <w:numPr>
+          <w:ilvl w:val="0"/>
+          <w:numId w:val="23"/>
+        </w:numPr>
+      </w:pPr>
+      <w:proofErr w:type="spellStart"/>
+      <w:r>
+        <w:t>struct</w:t>
+      </w:r>
+      <w:proofErr w:type="spellEnd"/>
+      <w:r>
+        <w:t xml:space="preserve"> tm and </w:t>
+      </w:r>
+      <w:proofErr w:type="spellStart"/>
+      <w:r>
+        <w:t>time_t</w:t>
+      </w:r>
+      <w:proofErr w:type="spellEnd"/>
+    </w:p>
+    <w:p>
+      <w:pPr>
+        <w:pStyle w:val="ListParagraph"/>
+        <w:numPr>
+          <w:ilvl w:val="0"/>
+          <w:numId w:val="22"/>
+        </w:numPr>
+      </w:pPr>
+      <w:r>
+        <w:t>long I = time(NULL)</w:t>
+      </w:r>
+    </w:p>
+    <w:p>
+      <w:pPr>
+        <w:pStyle w:val="ListParagraph"/>
+        <w:numPr>
+          <w:ilvl w:val="0"/>
+          <w:numId w:val="22"/>
+        </w:numPr>
+      </w:pPr>
+      <w:r>
+        <w:t xml:space="preserve">use </w:t>
+      </w:r>
+      <w:proofErr w:type="spellStart"/>
+      <w:r>
+        <w:t>time.h</w:t>
+      </w:r>
+      <w:proofErr w:type="spellEnd"/>
+      <w:r>
+        <w:t xml:space="preserve"> as profiler</w:t>
+      </w:r>
+    </w:p>
+    <w:p/>
+    <w:p>
+      <w:r>
+        <w:t>Interact with system through devices connected to machine:</w:t>
+      </w:r>
+    </w:p>
+    <w:p>
+      <w:pPr>
+        <w:pStyle w:val="ListParagraph"/>
+        <w:numPr>
+          <w:ilvl w:val="0"/>
+          <w:numId w:val="24"/>
+        </w:numPr>
+      </w:pPr>
+      <w:r>
+        <w:t xml:space="preserve">and &amp;, or |, ~ complement, &gt;&gt; binary </w:t>
+      </w:r>
+      <w:proofErr w:type="spellStart"/>
+      <w:r>
+        <w:t>sr</w:t>
+      </w:r>
+      <w:proofErr w:type="spellEnd"/>
+      <w:r>
+        <w:t xml:space="preserve">, &lt;&lt; binary </w:t>
+      </w:r>
+      <w:proofErr w:type="spellStart"/>
+      <w:r>
+        <w:t>sl</w:t>
+      </w:r>
+      <w:proofErr w:type="spellEnd"/>
+    </w:p>
+    <w:p>
+      <w:pPr>
+        <w:pStyle w:val="ListParagraph"/>
+        <w:numPr>
+          <w:ilvl w:val="0"/>
+          <w:numId w:val="24"/>
+        </w:numPr>
+      </w:pPr>
+      <w:r>
+        <w:t xml:space="preserve">change or </w:t>
+      </w:r>
+      <w:proofErr w:type="spellStart"/>
+      <w:r>
+        <w:t>finh</w:t>
+      </w:r>
+      <w:proofErr w:type="spellEnd"/>
+      <w:r>
+        <w:t xml:space="preserve"> out single bit </w:t>
+      </w:r>
+    </w:p>
+    <w:p>
+      <w:pPr>
+        <w:pStyle w:val="ListParagraph"/>
+        <w:numPr>
+          <w:ilvl w:val="0"/>
+          <w:numId w:val="24"/>
+        </w:numPr>
+      </w:pPr>
+      <w:r>
+        <w:t>|with 1 to set a bit to 1, &amp; with 0 to set to 0</w:t>
+      </w:r>
+    </w:p>
+    <w:p>
+      <w:pPr>
+        <w:pStyle w:val="ListParagraph"/>
+        <w:numPr>
+          <w:ilvl w:val="0"/>
+          <w:numId w:val="24"/>
+        </w:numPr>
+      </w:pPr>
+      <w:r>
+        <w:t>&amp; 1 to determine if bit was 0 or 1</w:t>
+      </w:r>
+    </w:p>
+    <w:p/>
+    <w:p>
+      <w:r>
+        <w:br w:type="page"/>
+      </w:r>
+    </w:p>
+    <w:p>
+      <w:r>
+        <w:t>10/ Systems Programming I</w:t>
+      </w:r>
+    </w:p>
+    <w:p/>
+    <w:p>
+      <w:r>
+        <w:t>Files</w:t>
+      </w:r>
+    </w:p>
+    <w:p>
+      <w:pPr>
+        <w:pStyle w:val="ListParagraph"/>
+        <w:numPr>
+          <w:ilvl w:val="0"/>
+          <w:numId w:val="26"/>
+        </w:numPr>
+      </w:pPr>
+      <w:r>
+        <w:t xml:space="preserve">sequential access files (stream, line files) can only be </w:t>
+      </w:r>
+      <w:proofErr w:type="spellStart"/>
+      <w:r>
+        <w:t>accesed</w:t>
+      </w:r>
+      <w:proofErr w:type="spellEnd"/>
+      <w:r>
+        <w:t xml:space="preserve"> in one direction from beginning to end</w:t>
+      </w:r>
+    </w:p>
+    <w:p>
+      <w:pPr>
+        <w:pStyle w:val="ListParagraph"/>
+        <w:numPr>
+          <w:ilvl w:val="1"/>
+          <w:numId w:val="26"/>
+        </w:numPr>
+      </w:pPr>
+      <w:r>
+        <w:t>.txt, binary</w:t>
+      </w:r>
+    </w:p>
+    <w:p>
+      <w:pPr>
+        <w:pStyle w:val="ListParagraph"/>
+        <w:numPr>
+          <w:ilvl w:val="1"/>
+          <w:numId w:val="26"/>
+        </w:numPr>
+      </w:pPr>
+      <w:r>
+        <w:t>.csv, .</w:t>
+      </w:r>
+      <w:proofErr w:type="spellStart"/>
+      <w:r>
+        <w:t>ini</w:t>
+      </w:r>
+      <w:proofErr w:type="spellEnd"/>
+      <w:proofErr w:type="gramStart"/>
+      <w:r>
+        <w:t>, .</w:t>
+      </w:r>
+      <w:proofErr w:type="spellStart"/>
+      <w:r>
+        <w:t>json</w:t>
+      </w:r>
+      <w:proofErr w:type="spellEnd"/>
+      <w:proofErr w:type="gramEnd"/>
+    </w:p>
+    <w:p>
+      <w:pPr>
+        <w:pStyle w:val="ListParagraph"/>
+        <w:numPr>
+          <w:ilvl w:val="0"/>
+          <w:numId w:val="26"/>
+        </w:numPr>
+      </w:pPr>
+      <w:r>
+        <w:t xml:space="preserve">random access files (block file) can be accessed randomly, operate like </w:t>
+      </w:r>
+      <w:proofErr w:type="spellStart"/>
+      <w:r>
+        <w:t>arraps</w:t>
+      </w:r>
+      <w:proofErr w:type="spellEnd"/>
+      <w:r>
+        <w:t xml:space="preserve"> of </w:t>
+      </w:r>
+      <w:proofErr w:type="spellStart"/>
+      <w:r>
+        <w:t>struct</w:t>
+      </w:r>
+      <w:proofErr w:type="spellEnd"/>
+    </w:p>
+    <w:p>
+      <w:pPr>
+        <w:pStyle w:val="ListParagraph"/>
+        <w:numPr>
+          <w:ilvl w:val="1"/>
+          <w:numId w:val="26"/>
+        </w:numPr>
+      </w:pPr>
+      <w:r>
+        <w:t>databases, caches, quick access files</w:t>
+      </w:r>
+    </w:p>
+    <w:p>
+      <w:pPr>
+        <w:pStyle w:val="ListParagraph"/>
+        <w:numPr>
+          <w:ilvl w:val="1"/>
+          <w:numId w:val="26"/>
+        </w:numPr>
+      </w:pPr>
+      <w:r>
+        <w:t xml:space="preserve">can be text or binary, but </w:t>
+      </w:r>
+      <w:proofErr w:type="spellStart"/>
+      <w:r>
+        <w:t>binry</w:t>
+      </w:r>
+      <w:proofErr w:type="spellEnd"/>
+      <w:r>
+        <w:t xml:space="preserve"> is faster because no data type conversion needed</w:t>
+      </w:r>
+    </w:p>
+    <w:p/>
+    <w:p>
+      <w:r>
+        <w:t>RAF binary file</w:t>
+      </w:r>
+    </w:p>
+    <w:p>
+      <w:pPr>
+        <w:pStyle w:val="ListParagraph"/>
+        <w:numPr>
+          <w:ilvl w:val="0"/>
+          <w:numId w:val="27"/>
+        </w:numPr>
+      </w:pPr>
+      <w:proofErr w:type="spellStart"/>
+      <w:r>
+        <w:t>fread</w:t>
+      </w:r>
+      <w:proofErr w:type="spellEnd"/>
+      <w:r>
+        <w:t xml:space="preserve">, </w:t>
+      </w:r>
+      <w:proofErr w:type="spellStart"/>
+      <w:proofErr w:type="gramStart"/>
+      <w:r>
+        <w:t>f</w:t>
+      </w:r>
+      <w:r>
+        <w:t>write</w:t>
+      </w:r>
+      <w:proofErr w:type="spellEnd"/>
+      <w:r>
+        <w:t>(</w:t>
+      </w:r>
+      <w:proofErr w:type="spellStart"/>
+      <w:proofErr w:type="gramEnd"/>
+      <w:r>
+        <w:t>struct</w:t>
+      </w:r>
+      <w:proofErr w:type="spellEnd"/>
+      <w:r>
+        <w:t xml:space="preserve"> *, </w:t>
+      </w:r>
+      <w:proofErr w:type="spellStart"/>
+      <w:r>
+        <w:t>sizeof</w:t>
+      </w:r>
+      <w:proofErr w:type="spellEnd"/>
+      <w:r>
+        <w:t xml:space="preserve">, </w:t>
+      </w:r>
+      <w:proofErr w:type="spellStart"/>
+      <w:r>
+        <w:t>int</w:t>
+      </w:r>
+      <w:proofErr w:type="spellEnd"/>
+      <w:r>
+        <w:t xml:space="preserve"> repeat, FILE*)</w:t>
+      </w:r>
+      <w:r>
+        <w:t xml:space="preserve">, </w:t>
+      </w:r>
+      <w:proofErr w:type="spellStart"/>
+      <w:r>
+        <w:t>fseek</w:t>
+      </w:r>
+      <w:proofErr w:type="spellEnd"/>
+      <w:r>
+        <w:t xml:space="preserve">(FILE*, long offset, </w:t>
+      </w:r>
+      <w:proofErr w:type="spellStart"/>
+      <w:r>
+        <w:t>int</w:t>
+      </w:r>
+      <w:proofErr w:type="spellEnd"/>
+      <w:r>
+        <w:t xml:space="preserve"> whence)</w:t>
+      </w:r>
+    </w:p>
+    <w:p>
+      <w:pPr>
+        <w:pStyle w:val="ListParagraph"/>
+        <w:numPr>
+          <w:ilvl w:val="1"/>
+          <w:numId w:val="27"/>
+        </w:numPr>
+      </w:pPr>
+      <w:r>
+        <w:t>whence = SEEK_SET, SEEK_CUR, and SEEK_END</w:t>
+      </w:r>
+    </w:p>
+    <w:p>
+      <w:pPr>
+        <w:pStyle w:val="ListParagraph"/>
+        <w:numPr>
+          <w:ilvl w:val="0"/>
+          <w:numId w:val="27"/>
+        </w:numPr>
+      </w:pPr>
+      <w:proofErr w:type="spellStart"/>
+      <w:r>
+        <w:t>struct</w:t>
+      </w:r>
+      <w:proofErr w:type="spellEnd"/>
+      <w:r>
+        <w:t xml:space="preserve"> STUD *</w:t>
+      </w:r>
+      <w:r>
+        <w:rPr>
+          <w:bCs/>
+        </w:rPr>
+        <w:t>p=array + (2*</w:t>
+      </w:r>
+      <w:proofErr w:type="spellStart"/>
+      <w:proofErr w:type="gramStart"/>
+      <w:r>
+        <w:rPr>
+          <w:bCs/>
+        </w:rPr>
+        <w:t>siveof</w:t>
+      </w:r>
+      <w:proofErr w:type="spellEnd"/>
+      <w:r>
+        <w:rPr>
+          <w:bCs/>
+        </w:rPr>
+        <w:t>(</w:t>
+      </w:r>
+      <w:proofErr w:type="spellStart"/>
+      <w:proofErr w:type="gramEnd"/>
+      <w:r>
+        <w:rPr>
+          <w:bCs/>
+        </w:rPr>
+        <w:t>struct</w:t>
+      </w:r>
+      <w:proofErr w:type="spellEnd"/>
+      <w:r>
+        <w:rPr>
+          <w:bCs/>
+        </w:rPr>
+        <w:t xml:space="preserve"> STUD))</w:t>
+      </w:r>
+    </w:p>
+    <w:p>
+      <w:pPr>
+        <w:pStyle w:val="ListParagraph"/>
+        <w:numPr>
+          <w:ilvl w:val="1"/>
+          <w:numId w:val="27"/>
+        </w:numPr>
+      </w:pPr>
+      <w:r>
+        <w:rPr>
+          <w:bCs/>
+        </w:rPr>
+        <w:t>same as p=</w:t>
+      </w:r>
+      <w:proofErr w:type="spellStart"/>
+      <w:proofErr w:type="gramStart"/>
+      <w:r>
+        <w:rPr>
+          <w:bCs/>
+        </w:rPr>
+        <w:t>arrap</w:t>
+      </w:r>
+      <w:proofErr w:type="spellEnd"/>
+      <w:r>
+        <w:rPr>
+          <w:bCs/>
+        </w:rPr>
+        <w:t>[</w:t>
+      </w:r>
+      <w:proofErr w:type="gramEnd"/>
+      <w:r>
+        <w:rPr>
+          <w:bCs/>
+        </w:rPr>
+        <w:t>2]</w:t>
+      </w:r>
+    </w:p>
+    <w:p>
+      <w:r>
+        <w:t>Processes:</w:t>
+      </w:r>
+    </w:p>
+    <w:p>
+      <w:pPr>
+        <w:pStyle w:val="ListParagraph"/>
+        <w:numPr>
+          <w:ilvl w:val="0"/>
+          <w:numId w:val="29"/>
+        </w:numPr>
+      </w:pPr>
+      <w:r>
+        <w:t>shell (</w:t>
+      </w:r>
+      <w:proofErr w:type="spellStart"/>
+      <w:r>
+        <w:t>stdlib.h</w:t>
+      </w:r>
+      <w:proofErr w:type="spellEnd"/>
+      <w:r>
+        <w:t xml:space="preserve">, </w:t>
+      </w:r>
+      <w:proofErr w:type="spellStart"/>
+      <w:r>
+        <w:t>int</w:t>
+      </w:r>
+      <w:proofErr w:type="spellEnd"/>
+      <w:r>
+        <w:t xml:space="preserve"> </w:t>
+      </w:r>
+      <w:proofErr w:type="gramStart"/>
+      <w:r>
+        <w:t>system(</w:t>
+      </w:r>
+      <w:proofErr w:type="gramEnd"/>
+      <w:r>
+        <w:t>)), cloned (#include&lt;</w:t>
+      </w:r>
+      <w:proofErr w:type="spellStart"/>
+      <w:r>
+        <w:t>unistd.h</w:t>
+      </w:r>
+      <w:proofErr w:type="spellEnd"/>
+      <w:r>
+        <w:t xml:space="preserve">&gt;, </w:t>
+      </w:r>
+      <w:proofErr w:type="spellStart"/>
+      <w:r>
+        <w:t>int</w:t>
+      </w:r>
+      <w:proofErr w:type="spellEnd"/>
+      <w:r>
+        <w:t xml:space="preserve"> fork()</w:t>
+      </w:r>
+      <w:r>
+        <w:t>)</w:t>
+      </w:r>
+      <w:r>
+        <w:t>, new process(not covered)</w:t>
+      </w:r>
+    </w:p>
+    <w:p>
+      <w:pPr>
+        <w:pStyle w:val="ListParagraph"/>
+        <w:numPr>
+          <w:ilvl w:val="0"/>
+          <w:numId w:val="29"/>
+        </w:numPr>
+      </w:pPr>
+      <w:proofErr w:type="gramStart"/>
+      <w:r>
+        <w:t>fork(</w:t>
+      </w:r>
+      <w:proofErr w:type="gramEnd"/>
+      <w:r>
+        <w:t xml:space="preserve">) clones process so parent knows child PID but child </w:t>
+      </w:r>
+      <w:proofErr w:type="spellStart"/>
+      <w:r>
+        <w:t>pid</w:t>
+      </w:r>
+      <w:proofErr w:type="spellEnd"/>
+      <w:r>
+        <w:t>=0</w:t>
+      </w:r>
+    </w:p>
+    <w:p>
+      <w:pPr>
+        <w:pStyle w:val="ListParagraph"/>
+        <w:numPr>
+          <w:ilvl w:val="1"/>
+          <w:numId w:val="29"/>
+        </w:numPr>
+      </w:pPr>
+      <w:r>
+        <w:t>parent memory cloned to child (not shared)</w:t>
+      </w:r>
+    </w:p>
+    <w:p>
+      <w:pPr>
+        <w:pStyle w:val="ListParagraph"/>
+        <w:numPr>
+          <w:ilvl w:val="1"/>
+          <w:numId w:val="29"/>
+        </w:numPr>
+      </w:pPr>
+      <w:r>
+        <w:t xml:space="preserve">child </w:t>
+      </w:r>
+      <w:proofErr w:type="spellStart"/>
+      <w:r>
+        <w:t>dependant</w:t>
+      </w:r>
+      <w:proofErr w:type="spellEnd"/>
+      <w:r>
+        <w:t xml:space="preserve"> on parent (if parent crash, children crash but not vice versa)</w:t>
+      </w:r>
+    </w:p>
+    <w:p/>
+    <w:p>
+      <w:r>
+        <w:t xml:space="preserve">Producer Consumer problem (using shared </w:t>
+      </w:r>
+      <w:proofErr w:type="spellStart"/>
+      <w:r>
+        <w:t>membory</w:t>
+      </w:r>
+      <w:proofErr w:type="spellEnd"/>
+      <w:r>
+        <w:t>)</w:t>
+      </w:r>
+    </w:p>
+    <w:p>
+      <w:pPr>
+        <w:pStyle w:val="ListParagraph"/>
+        <w:numPr>
+          <w:ilvl w:val="0"/>
+          <w:numId w:val="31"/>
+        </w:numPr>
+      </w:pPr>
+      <w:r>
+        <w:t>#</w:t>
+      </w:r>
+      <w:proofErr w:type="spellStart"/>
+      <w:r>
+        <w:t>incrude</w:t>
+      </w:r>
+      <w:proofErr w:type="spellEnd"/>
+      <w:r>
+        <w:t>&lt;sys/</w:t>
+      </w:r>
+      <w:proofErr w:type="spellStart"/>
+      <w:r>
+        <w:t>types.h</w:t>
+      </w:r>
+      <w:proofErr w:type="spellEnd"/>
+      <w:r>
+        <w:t>&gt; and #include&lt;sys/</w:t>
+      </w:r>
+      <w:proofErr w:type="spellStart"/>
+      <w:r>
+        <w:t>shm.h</w:t>
+      </w:r>
+      <w:proofErr w:type="spellEnd"/>
+      <w:r>
+        <w:t>&gt;</w:t>
+      </w:r>
+    </w:p>
+    <w:p>
+      <w:pPr>
+        <w:pStyle w:val="ListParagraph"/>
+        <w:numPr>
+          <w:ilvl w:val="0"/>
+          <w:numId w:val="31"/>
+        </w:numPr>
+      </w:pPr>
+      <w:r>
+        <w:t>void *</w:t>
+      </w:r>
+      <w:proofErr w:type="spellStart"/>
+      <w:proofErr w:type="gramStart"/>
+      <w:r>
+        <w:t>shmat</w:t>
+      </w:r>
+      <w:proofErr w:type="spellEnd"/>
+      <w:r>
+        <w:t>(</w:t>
+      </w:r>
+      <w:proofErr w:type="spellStart"/>
+      <w:proofErr w:type="gramEnd"/>
+      <w:r>
+        <w:t>int</w:t>
+      </w:r>
+      <w:proofErr w:type="spellEnd"/>
+      <w:r>
+        <w:t xml:space="preserve"> </w:t>
+      </w:r>
+      <w:proofErr w:type="spellStart"/>
+      <w:r>
+        <w:t>shmid</w:t>
+      </w:r>
+      <w:proofErr w:type="spellEnd"/>
+      <w:r>
+        <w:t xml:space="preserve">, </w:t>
+      </w:r>
+      <w:proofErr w:type="spellStart"/>
+      <w:r>
+        <w:t>const</w:t>
+      </w:r>
+      <w:proofErr w:type="spellEnd"/>
+      <w:r>
+        <w:t xml:space="preserve"> void *</w:t>
+      </w:r>
+      <w:proofErr w:type="spellStart"/>
+      <w:r>
+        <w:t>shmadddr</w:t>
+      </w:r>
+      <w:proofErr w:type="spellEnd"/>
+      <w:r>
+        <w:t xml:space="preserve">, </w:t>
+      </w:r>
+      <w:proofErr w:type="spellStart"/>
+      <w:r>
+        <w:t>int</w:t>
+      </w:r>
+      <w:proofErr w:type="spellEnd"/>
+      <w:r>
+        <w:t xml:space="preserve"> </w:t>
+      </w:r>
+      <w:proofErr w:type="spellStart"/>
+      <w:r>
+        <w:t>shmflg</w:t>
+      </w:r>
+      <w:proofErr w:type="spellEnd"/>
+      <w:r>
+        <w:t>) attaches stared memory to program</w:t>
+      </w:r>
+    </w:p>
+    <w:p>
+      <w:pPr>
+        <w:pStyle w:val="ListParagraph"/>
+        <w:numPr>
+          <w:ilvl w:val="0"/>
+          <w:numId w:val="31"/>
+        </w:numPr>
+      </w:pPr>
+      <w:proofErr w:type="spellStart"/>
+      <w:r>
+        <w:t>int</w:t>
+      </w:r>
+      <w:proofErr w:type="spellEnd"/>
+      <w:r>
+        <w:t xml:space="preserve"> </w:t>
+      </w:r>
+      <w:proofErr w:type="spellStart"/>
+      <w:proofErr w:type="gramStart"/>
+      <w:r>
+        <w:t>shmdt</w:t>
+      </w:r>
+      <w:proofErr w:type="spellEnd"/>
+      <w:r>
+        <w:t>(</w:t>
+      </w:r>
+      <w:proofErr w:type="spellStart"/>
+      <w:proofErr w:type="gramEnd"/>
+      <w:r>
+        <w:t>const</w:t>
+      </w:r>
+      <w:proofErr w:type="spellEnd"/>
+      <w:r>
+        <w:t xml:space="preserve"> void *</w:t>
+      </w:r>
+      <w:proofErr w:type="spellStart"/>
+      <w:r>
+        <w:t>shmadddr</w:t>
+      </w:r>
+      <w:proofErr w:type="spellEnd"/>
+      <w:r>
+        <w:t>) detaches shared memory from program</w:t>
+      </w:r>
+    </w:p>
+    <w:p>
+      <w:r>
+        <w:t>**</w:t>
+      </w:r>
+    </w:p>
+    <w:p>
+      <w:r>
+        <w:br w:type="page"/>
+      </w:r>
+    </w:p>
+    <w:p>
+      <w:r>
+        <w:t xml:space="preserve">11 Systems </w:t>
+      </w:r>
+      <w:proofErr w:type="spellStart"/>
+      <w:r>
+        <w:t>yrogramming</w:t>
+      </w:r>
+      <w:proofErr w:type="spellEnd"/>
+      <w:r>
+        <w:t xml:space="preserve"> 2 (void *, sockets, system calls)</w:t>
+      </w:r>
+    </w:p>
+    <w:p/>
+    <w:p>
+      <w:r>
+        <w:t>Void *</w:t>
+      </w:r>
+    </w:p>
+    <w:p>
+      <w:pPr>
+        <w:pStyle w:val="ListParagraph"/>
+        <w:numPr>
+          <w:ilvl w:val="0"/>
+          <w:numId w:val="32"/>
+        </w:numPr>
+      </w:pPr>
+      <w:r>
+        <w:t xml:space="preserve">con point to </w:t>
+      </w:r>
+      <w:proofErr w:type="spellStart"/>
+      <w:r>
+        <w:t>anywaything</w:t>
+      </w:r>
+      <w:proofErr w:type="spellEnd"/>
+      <w:r>
+        <w:t xml:space="preserve"> which allows us to manipulate things that do not fall under the standard types</w:t>
+      </w:r>
+    </w:p>
+    <w:p>
+      <w:pPr>
+        <w:pStyle w:val="ListParagraph"/>
+        <w:numPr>
+          <w:ilvl w:val="1"/>
+          <w:numId w:val="32"/>
+        </w:numPr>
+      </w:pPr>
+      <w:r>
+        <w:t>peripherals (keyboard, mice, printers), and dynamic algorithms</w:t>
+      </w:r>
+    </w:p>
+    <w:p>
+      <w:pPr>
+        <w:pStyle w:val="ListParagraph"/>
+        <w:numPr>
+          <w:ilvl w:val="0"/>
+          <w:numId w:val="32"/>
+        </w:numPr>
+      </w:pPr>
+      <w:r>
+        <w:t>type cast void * (obvs just for that line, goes back to void * after)</w:t>
+      </w:r>
+    </w:p>
+    <w:p>
+      <w:pPr>
+        <w:pStyle w:val="ListParagraph"/>
+        <w:numPr>
+          <w:ilvl w:val="0"/>
+          <w:numId w:val="32"/>
+        </w:numPr>
+      </w:pPr>
+      <w:r>
+        <w:t xml:space="preserve">to </w:t>
+      </w:r>
+      <w:proofErr w:type="spellStart"/>
+      <w:r>
+        <w:t>maniputlate</w:t>
+      </w:r>
+      <w:proofErr w:type="spellEnd"/>
+      <w:r>
+        <w:t xml:space="preserve"> registers</w:t>
+      </w:r>
+    </w:p>
+    <w:p/>
+    <w:p>
+      <w:r>
+        <w:t>Pointers to Functions</w:t>
+      </w:r>
+    </w:p>
+    <w:p>
+      <w:pPr>
+        <w:pStyle w:val="ListParagraph"/>
+        <w:numPr>
+          <w:ilvl w:val="0"/>
+          <w:numId w:val="33"/>
+        </w:numPr>
+      </w:pPr>
+      <w:proofErr w:type="spellStart"/>
+      <w:r>
+        <w:t>int</w:t>
+      </w:r>
+      <w:proofErr w:type="spellEnd"/>
+      <w:r>
+        <w:t xml:space="preserve"> (*</w:t>
+      </w:r>
+      <w:proofErr w:type="spellStart"/>
+      <w:proofErr w:type="gramStart"/>
+      <w:r>
+        <w:t>fn</w:t>
+      </w:r>
+      <w:proofErr w:type="spellEnd"/>
+      <w:r>
+        <w:t>)(</w:t>
+      </w:r>
+      <w:proofErr w:type="gramEnd"/>
+      <w:r>
+        <w:t xml:space="preserve">) NOT </w:t>
+      </w:r>
+      <w:proofErr w:type="spellStart"/>
+      <w:r>
+        <w:t>int</w:t>
+      </w:r>
+      <w:proofErr w:type="spellEnd"/>
+      <w:r>
+        <w:t xml:space="preserve"> *</w:t>
+      </w:r>
+      <w:proofErr w:type="spellStart"/>
+      <w:r>
+        <w:t>fn</w:t>
+      </w:r>
+      <w:proofErr w:type="spellEnd"/>
+      <w:r>
+        <w:t>()</w:t>
+      </w:r>
+    </w:p>
+    <w:p>
+      <w:pPr>
+        <w:pStyle w:val="ListParagraph"/>
+        <w:numPr>
+          <w:ilvl w:val="0"/>
+          <w:numId w:val="33"/>
+        </w:numPr>
+      </w:pPr>
+      <w:r>
+        <w:t>ex. binary search</w:t>
+      </w:r>
+      <w:r>
+        <w:t xml:space="preserve">, </w:t>
+      </w:r>
+      <w:proofErr w:type="spellStart"/>
+      <w:r>
+        <w:t>qsort</w:t>
+      </w:r>
+      <w:proofErr w:type="spellEnd"/>
+      <w:r>
+        <w:t xml:space="preserve">, </w:t>
+      </w:r>
+      <w:proofErr w:type="spellStart"/>
+      <w:r>
+        <w:t>atexit</w:t>
+      </w:r>
+      <w:proofErr w:type="spellEnd"/>
+    </w:p>
+    <w:p/>
+    <w:p>
+      <w:r>
+        <w:t xml:space="preserve">void * </w:t>
+      </w:r>
+      <w:proofErr w:type="spellStart"/>
+      <w:proofErr w:type="gramStart"/>
+      <w:r>
+        <w:t>bsearch</w:t>
+      </w:r>
+      <w:proofErr w:type="spellEnd"/>
+      <w:r>
+        <w:t>(</w:t>
+      </w:r>
+      <w:proofErr w:type="gramEnd"/>
+      <w:r>
+        <w:t xml:space="preserve">…, </w:t>
+      </w:r>
+      <w:proofErr w:type="spellStart"/>
+      <w:r>
+        <w:t>int</w:t>
+      </w:r>
+      <w:proofErr w:type="spellEnd"/>
+      <w:r>
+        <w:t xml:space="preserve"> (*</w:t>
+      </w:r>
+      <w:proofErr w:type="spellStart"/>
+      <w:r>
+        <w:t>compar</w:t>
+      </w:r>
+      <w:proofErr w:type="spellEnd"/>
+      <w:r>
+        <w:t>)(</w:t>
+      </w:r>
+      <w:proofErr w:type="spellStart"/>
+      <w:r>
+        <w:t>const</w:t>
+      </w:r>
+      <w:proofErr w:type="spellEnd"/>
+      <w:r>
+        <w:t xml:space="preserve"> void*, </w:t>
+      </w:r>
+      <w:proofErr w:type="spellStart"/>
+      <w:r>
+        <w:t>const</w:t>
+      </w:r>
+      <w:proofErr w:type="spellEnd"/>
+      <w:r>
+        <w:t xml:space="preserve"> void*))</w:t>
+      </w:r>
+    </w:p>
+    <w:p>
+      <w:r>
+        <w:t>binary search: item = (</w:t>
+      </w:r>
+      <w:proofErr w:type="spellStart"/>
+      <w:r>
+        <w:t>int</w:t>
+      </w:r>
+      <w:proofErr w:type="spellEnd"/>
+      <w:r>
+        <w:t xml:space="preserve">*) </w:t>
+      </w:r>
+      <w:proofErr w:type="spellStart"/>
+      <w:r>
+        <w:t>bsearch</w:t>
+      </w:r>
+      <w:proofErr w:type="spellEnd"/>
+      <w:r>
+        <w:t xml:space="preserve"> (&amp;key, values, 5, </w:t>
+      </w:r>
+      <w:proofErr w:type="spellStart"/>
+      <w:r>
+        <w:t>sizeof</w:t>
+      </w:r>
+      <w:proofErr w:type="spellEnd"/>
+      <w:r>
+        <w:t>(</w:t>
+      </w:r>
+      <w:proofErr w:type="spellStart"/>
+      <w:r>
+        <w:t>int</w:t>
+      </w:r>
+      <w:proofErr w:type="spellEnd"/>
+      <w:r>
+        <w:t xml:space="preserve">), </w:t>
+      </w:r>
+      <w:proofErr w:type="spellStart"/>
+      <w:r>
+        <w:rPr>
+          <w:b/>
+        </w:rPr>
+        <w:t>cmpfunc</w:t>
+      </w:r>
+      <w:proofErr w:type="spellEnd"/>
+      <w:r>
+        <w:t>);</w:t>
+      </w:r>
+    </w:p>
+    <w:p/>
+    <w:p>
+      <w:r>
+        <w:t>Socket Communication</w:t>
+      </w:r>
+    </w:p>
+    <w:p>
+      <w:pPr>
+        <w:pStyle w:val="ListParagraph"/>
+        <w:numPr>
+          <w:ilvl w:val="0"/>
+          <w:numId w:val="34"/>
+        </w:numPr>
+      </w:pPr>
+      <w:r>
+        <w:t>socket connects 2 computers over a network</w:t>
+      </w:r>
+    </w:p>
+    <w:p>
+      <w:pPr>
+        <w:pStyle w:val="ListParagraph"/>
+        <w:numPr>
+          <w:ilvl w:val="0"/>
+          <w:numId w:val="34"/>
+        </w:numPr>
+      </w:pPr>
+      <w:r>
+        <w:t xml:space="preserve">composed of a data stricter, network, communication algorithm, and its </w:t>
+      </w:r>
+      <w:proofErr w:type="spellStart"/>
+      <w:r>
+        <w:t>uni</w:t>
+      </w:r>
+      <w:proofErr w:type="spellEnd"/>
+      <w:r>
+        <w:t>-directional</w:t>
+      </w:r>
+    </w:p>
+    <w:p>
+      <w:pPr>
+        <w:pStyle w:val="ListParagraph"/>
+        <w:numPr>
+          <w:ilvl w:val="0"/>
+          <w:numId w:val="34"/>
+        </w:numPr>
+      </w:pPr>
+      <w:r>
+        <w:t>each computer on a network has a unique address called IP</w:t>
+      </w:r>
+    </w:p>
+    <w:p>
+      <w:pPr>
+        <w:pStyle w:val="ListParagraph"/>
+        <w:numPr>
+          <w:ilvl w:val="1"/>
+          <w:numId w:val="34"/>
+        </w:numPr>
+      </w:pPr>
+      <w:r>
+        <w:t xml:space="preserve">every </w:t>
+      </w:r>
+      <w:proofErr w:type="spellStart"/>
+      <w:r>
+        <w:t>porgess</w:t>
+      </w:r>
+      <w:proofErr w:type="spellEnd"/>
+      <w:r>
+        <w:t xml:space="preserve"> </w:t>
+      </w:r>
+      <w:proofErr w:type="gramStart"/>
+      <w:r>
+        <w:t>o]has</w:t>
+      </w:r>
+      <w:proofErr w:type="gramEnd"/>
+      <w:r>
+        <w:t xml:space="preserve"> as PID that the OS uses to identify and communicate with the process</w:t>
+      </w:r>
+    </w:p>
+    <w:p>
+      <w:pPr>
+        <w:pStyle w:val="ListParagraph"/>
+        <w:numPr>
+          <w:ilvl w:val="0"/>
+          <w:numId w:val="34"/>
+        </w:numPr>
+      </w:pPr>
+      <w:proofErr w:type="spellStart"/>
+      <w:r>
+        <w:t>struct</w:t>
+      </w:r>
+      <w:proofErr w:type="spellEnd"/>
+      <w:r>
+        <w:t xml:space="preserve"> socket: family, port, </w:t>
+      </w:r>
+      <w:proofErr w:type="spellStart"/>
+      <w:r>
+        <w:t>addr</w:t>
+      </w:r>
+      <w:proofErr w:type="spellEnd"/>
+      <w:r>
+        <w:t>, zero</w:t>
+      </w:r>
+    </w:p>
+    <w:p>
+      <w:pPr>
+        <w:pStyle w:val="ListParagraph"/>
+        <w:numPr>
+          <w:ilvl w:val="0"/>
+          <w:numId w:val="34"/>
+        </w:numPr>
+      </w:pPr>
+      <w:r>
+        <w:t xml:space="preserve">port to </w:t>
+      </w:r>
+      <w:proofErr w:type="spellStart"/>
+      <w:r>
+        <w:t>recive</w:t>
+      </w:r>
+      <w:proofErr w:type="spellEnd"/>
+      <w:r>
+        <w:t xml:space="preserve"> data</w:t>
+      </w:r>
+    </w:p>
+    <w:p/>
+    <w:p>
+      <w:r>
+        <w:t>connect to socket:</w:t>
+      </w:r>
+    </w:p>
+    <w:p>
+      <w:pPr>
+        <w:pStyle w:val="ListParagraph"/>
+        <w:numPr>
+          <w:ilvl w:val="0"/>
+          <w:numId w:val="37"/>
+        </w:numPr>
+      </w:pPr>
+      <w:proofErr w:type="gramStart"/>
+      <w:r>
+        <w:t>socket(</w:t>
+      </w:r>
+      <w:proofErr w:type="gramEnd"/>
+      <w:r>
+        <w:t>AF_INET, SOCK_STREAM, 0)</w:t>
+      </w:r>
+    </w:p>
+    <w:p>
+      <w:r>
+        <w:t>send data:</w:t>
+      </w:r>
+    </w:p>
+    <w:p>
+      <w:pPr>
+        <w:pStyle w:val="ListParagraph"/>
+        <w:numPr>
+          <w:ilvl w:val="0"/>
+          <w:numId w:val="37"/>
+        </w:numPr>
+      </w:pPr>
+      <w:proofErr w:type="gramStart"/>
+      <w:r>
+        <w:t>send(</w:t>
+      </w:r>
+      <w:proofErr w:type="spellStart"/>
+      <w:proofErr w:type="gramEnd"/>
+      <w:r>
+        <w:t>SocketDH</w:t>
+      </w:r>
+      <w:proofErr w:type="spellEnd"/>
+      <w:r>
+        <w:t xml:space="preserve">, message, </w:t>
+      </w:r>
+      <w:proofErr w:type="spellStart"/>
+      <w:r>
+        <w:t>strlen</w:t>
+      </w:r>
+      <w:proofErr w:type="spellEnd"/>
+      <w:r>
+        <w:t>(message), 0)</w:t>
+      </w:r>
+    </w:p>
+    <w:p>
+      <w:r>
+        <w:t>reply from server:</w:t>
+      </w:r>
+    </w:p>
+    <w:p>
+      <w:pPr>
+        <w:pStyle w:val="ListParagraph"/>
+        <w:numPr>
+          <w:ilvl w:val="0"/>
+          <w:numId w:val="37"/>
+        </w:numPr>
+      </w:pPr>
+      <w:proofErr w:type="spellStart"/>
+      <w:proofErr w:type="gramStart"/>
+      <w:r>
+        <w:t>recv</w:t>
+      </w:r>
+      <w:proofErr w:type="spellEnd"/>
+      <w:r>
+        <w:t>(</w:t>
+      </w:r>
+      <w:proofErr w:type="spellStart"/>
+      <w:proofErr w:type="gramEnd"/>
+      <w:r>
+        <w:t>socket_desc</w:t>
+      </w:r>
+      <w:proofErr w:type="spellEnd"/>
+      <w:r>
+        <w:t xml:space="preserve">, </w:t>
+      </w:r>
+      <w:proofErr w:type="spellStart"/>
+      <w:r>
+        <w:t>server_reply</w:t>
+      </w:r>
+      <w:proofErr w:type="spellEnd"/>
+      <w:r>
+        <w:t>, 2000,0)</w:t>
+      </w:r>
+    </w:p>
+    <w:p/>
+    <w:p/>
+    <w:p>
+      <w:r>
+        <w:t>Other system calls</w:t>
+      </w:r>
+    </w:p>
+    <w:p>
+      <w:pPr>
+        <w:pStyle w:val="ListParagraph"/>
+        <w:numPr>
+          <w:ilvl w:val="0"/>
+          <w:numId w:val="37"/>
+        </w:numPr>
+      </w:pPr>
+      <w:proofErr w:type="gramStart"/>
+      <w:r>
+        <w:t>remove(</w:t>
+      </w:r>
+      <w:proofErr w:type="gramEnd"/>
+      <w:r>
+        <w:t>char *filename)</w:t>
+      </w:r>
+    </w:p>
+    <w:p>
+      <w:pPr>
+        <w:pStyle w:val="ListParagraph"/>
+        <w:numPr>
+          <w:ilvl w:val="0"/>
+          <w:numId w:val="37"/>
+        </w:numPr>
+      </w:pPr>
+      <w:r>
+        <w:t xml:space="preserve">rename (char </w:t>
+      </w:r>
+      <w:proofErr w:type="spellStart"/>
+      <w:r>
+        <w:rPr>
+          <w:b/>
+          <w:bCs/>
+        </w:rPr>
+        <w:t>oldfile</w:t>
+      </w:r>
+      <w:proofErr w:type="spellEnd"/>
+      <w:r>
+        <w:rPr>
+          <w:b/>
+          <w:bCs/>
+        </w:rPr>
+        <w:t>, char</w:t>
+      </w:r>
+      <w:r>
+        <w:rPr>
+          <w:b/>
+          <w:bCs/>
+        </w:rPr>
+        <w:t xml:space="preserve"> *</w:t>
+      </w:r>
+      <w:proofErr w:type="spellStart"/>
+      <w:r>
+        <w:t>newfile</w:t>
+      </w:r>
+      <w:proofErr w:type="spellEnd"/>
+      <w:r>
+        <w:t>)</w:t>
+      </w:r>
+    </w:p>
+    <w:p>
+      <w:pPr>
+        <w:pStyle w:val="ListParagraph"/>
+        <w:numPr>
+          <w:ilvl w:val="0"/>
+          <w:numId w:val="37"/>
+        </w:numPr>
+      </w:pPr>
+      <w:proofErr w:type="gramStart"/>
+      <w:r>
+        <w:t>rewind(</w:t>
+      </w:r>
+      <w:proofErr w:type="gramEnd"/>
+      <w:r>
+        <w:t>FILE *stream) to put last read character back into stream</w:t>
+      </w:r>
+    </w:p>
+    <w:p>
+      <w:pPr>
+        <w:pStyle w:val="ListParagraph"/>
+        <w:numPr>
+          <w:ilvl w:val="1"/>
+          <w:numId w:val="37"/>
+        </w:numPr>
+      </w:pPr>
+      <w:r>
+        <w:t xml:space="preserve">same as </w:t>
+      </w:r>
+      <w:proofErr w:type="spellStart"/>
+      <w:proofErr w:type="gramStart"/>
+      <w:r>
+        <w:t>fclose</w:t>
+      </w:r>
+      <w:proofErr w:type="spellEnd"/>
+      <w:r>
+        <w:t>(</w:t>
+      </w:r>
+      <w:proofErr w:type="gramEnd"/>
+      <w:r>
+        <w:t xml:space="preserve">), </w:t>
+      </w:r>
+      <w:proofErr w:type="spellStart"/>
+      <w:r>
+        <w:t>fopen</w:t>
+      </w:r>
+      <w:proofErr w:type="spellEnd"/>
+      <w:r>
+        <w:t xml:space="preserve">() </w:t>
+      </w:r>
+      <w:proofErr w:type="spellStart"/>
+      <w:r>
+        <w:t>xut</w:t>
+      </w:r>
+      <w:proofErr w:type="spellEnd"/>
+      <w:r>
+        <w:t xml:space="preserve"> less </w:t>
+      </w:r>
+      <w:proofErr w:type="spellStart"/>
+      <w:r>
+        <w:t>expensize</w:t>
+      </w:r>
+      <w:proofErr w:type="spellEnd"/>
+      <w:r>
+        <w:t xml:space="preserve"> speed wise</w:t>
+      </w:r>
+    </w:p>
+    <w:p>
+      <w:pPr>
+        <w:pStyle w:val="ListParagraph"/>
+        <w:numPr>
+          <w:ilvl w:val="0"/>
+          <w:numId w:val="37"/>
+        </w:numPr>
+      </w:pPr>
+      <w:r>
+        <w:t>FILE *</w:t>
+      </w:r>
+      <w:proofErr w:type="spellStart"/>
+      <w:proofErr w:type="gramStart"/>
+      <w:r>
+        <w:t>popen</w:t>
+      </w:r>
+      <w:proofErr w:type="spellEnd"/>
+      <w:r>
+        <w:t>(</w:t>
+      </w:r>
+      <w:proofErr w:type="gramEnd"/>
+      <w:r>
+        <w:t xml:space="preserve">char </w:t>
+      </w:r>
+      <w:r>
+        <w:rPr>
+          <w:b/>
+          <w:bCs/>
+        </w:rPr>
+        <w:t xml:space="preserve">command, </w:t>
+      </w:r>
+      <w:proofErr w:type="spellStart"/>
+      <w:r>
+        <w:rPr>
+          <w:b/>
+          <w:bCs/>
+        </w:rPr>
+        <w:t>char</w:t>
+      </w:r>
+      <w:r>
+        <w:t>mode</w:t>
+      </w:r>
+      <w:proofErr w:type="spellEnd"/>
+      <w:r>
+        <w:t>)</w:t>
+      </w:r>
+    </w:p>
+    <w:p>
+      <w:pPr>
+        <w:pStyle w:val="ListParagraph"/>
+        <w:numPr>
+          <w:ilvl w:val="1"/>
+          <w:numId w:val="37"/>
+        </w:numPr>
+      </w:pPr>
+      <w:proofErr w:type="spellStart"/>
+      <w:r>
+        <w:t>Int</w:t>
+      </w:r>
+      <w:proofErr w:type="spellEnd"/>
+      <w:r>
+        <w:t xml:space="preserve"> </w:t>
+      </w:r>
+      <w:proofErr w:type="spellStart"/>
+      <w:proofErr w:type="gramStart"/>
+      <w:r>
+        <w:t>pclose</w:t>
+      </w:r>
+      <w:proofErr w:type="spellEnd"/>
+      <w:r>
+        <w:t>(</w:t>
+      </w:r>
+      <w:proofErr w:type="gramEnd"/>
+      <w:r>
+        <w:t>FILE *stream)</w:t>
+      </w:r>
+    </w:p>
+    <w:p>
+      <w:pPr>
+        <w:pStyle w:val="ListParagraph"/>
+        <w:numPr>
+          <w:ilvl w:val="1"/>
+          <w:numId w:val="37"/>
+        </w:numPr>
+      </w:pPr>
+      <w:r>
+        <w:t>Like system but creates a read/ write ASCII pipe</w:t>
+      </w:r>
+    </w:p>
+    <w:p>
+      <w:pPr>
+        <w:pStyle w:val="ListParagraph"/>
+        <w:numPr>
+          <w:ilvl w:val="1"/>
+          <w:numId w:val="37"/>
+        </w:numPr>
+        <w:rPr>
+          <w:rFonts w:ascii="Times New Roman" w:eastAsia="Times New Roman" w:hAnsi="Times New Roman" w:cs="Times New Roman"/>
+        </w:rPr>
+      </w:pPr>
       <w:bookmarkStart w:id="0" w:name="_GoBack"/>
       <w:bookmarkEnd w:id="0"/>
+      <w:r>
+        <w:rPr>
+          <w:rFonts w:ascii="Verdana" w:eastAsia="Times New Roman" w:hAnsi="Verdana" w:cs="Times New Roman"/>
+          <w:color w:val="000000"/>
+          <w:sz w:val="20"/>
+          <w:szCs w:val="20"/>
+          <w:shd w:val="clear" w:color="auto" w:fill="FFFFFF"/>
+        </w:rPr>
+        <w:t>The </w:t>
+      </w:r>
+      <w:proofErr w:type="spellStart"/>
+      <w:proofErr w:type="gramStart"/>
+      <w:r>
+        <w:rPr>
+          <w:rFonts w:ascii="Verdana" w:eastAsia="Times New Roman" w:hAnsi="Verdana" w:cs="Times New Roman"/>
+          <w:i/>
+          <w:iCs/>
+          <w:color w:val="000000"/>
+          <w:sz w:val="20"/>
+          <w:szCs w:val="20"/>
+          <w:shd w:val="clear" w:color="auto" w:fill="FFFFFF"/>
+        </w:rPr>
+        <w:t>popen</w:t>
+      </w:r>
+      <w:proofErr w:type="spellEnd"/>
+      <w:r>
+        <w:rPr>
+          <w:rFonts w:ascii="Verdana" w:eastAsia="Times New Roman" w:hAnsi="Verdana" w:cs="Times New Roman"/>
+          <w:color w:val="000000"/>
+          <w:sz w:val="20"/>
+          <w:szCs w:val="20"/>
+          <w:shd w:val="clear" w:color="auto" w:fill="FFFFFF"/>
+        </w:rPr>
+        <w:t>(</w:t>
+      </w:r>
+      <w:proofErr w:type="gramEnd"/>
+      <w:r>
+        <w:rPr>
+          <w:rFonts w:ascii="Verdana" w:eastAsia="Times New Roman" w:hAnsi="Verdana" w:cs="Times New Roman"/>
+          <w:color w:val="000000"/>
+          <w:sz w:val="20"/>
+          <w:szCs w:val="20"/>
+          <w:shd w:val="clear" w:color="auto" w:fill="FFFFFF"/>
+        </w:rPr>
+        <w:t>) function shall execute the command specified by the string </w:t>
+      </w:r>
+      <w:r>
+        <w:rPr>
+          <w:rFonts w:ascii="Verdana" w:eastAsia="Times New Roman" w:hAnsi="Verdana" w:cs="Times New Roman"/>
+          <w:i/>
+          <w:iCs/>
+          <w:color w:val="000000"/>
+          <w:sz w:val="20"/>
+          <w:szCs w:val="20"/>
+          <w:shd w:val="clear" w:color="auto" w:fill="FFFFFF"/>
+        </w:rPr>
+        <w:t>command</w:t>
+      </w:r>
+      <w:r>
+        <w:rPr>
+          <w:rFonts w:ascii="Verdana" w:eastAsia="Times New Roman" w:hAnsi="Verdana" w:cs="Times New Roman"/>
+          <w:color w:val="000000"/>
+          <w:sz w:val="20"/>
+          <w:szCs w:val="20"/>
+          <w:shd w:val="clear" w:color="auto" w:fill="FFFFFF"/>
+        </w:rPr>
+        <w:t>. It shall create a pipe between the calling program and the executed command, and shall return a pointer to a stream that can be used to either read from or write to the pipe.</w:t>
+      </w:r>
+    </w:p>
+    <w:p>
+      <w:pPr>
+        <w:pStyle w:val="ListParagraph"/>
+        <w:numPr>
+          <w:ilvl w:val="1"/>
+          <w:numId w:val="37"/>
+        </w:numPr>
+      </w:pPr>
+    </w:p>
+    <w:p>
+      <w:pPr>
+        <w:pStyle w:val="ListParagraph"/>
+        <w:numPr>
+          <w:ilvl w:val="0"/>
+          <w:numId w:val="37"/>
+        </w:numPr>
+      </w:pPr>
+      <w:proofErr w:type="spellStart"/>
+      <w:proofErr w:type="gramStart"/>
+      <w:r>
+        <w:t>Ungetc</w:t>
+      </w:r>
+      <w:proofErr w:type="spellEnd"/>
+      <w:r>
+        <w:t>(</w:t>
+      </w:r>
+      <w:proofErr w:type="gramEnd"/>
+      <w:r>
+        <w:t>char, FILE)</w:t>
+      </w:r>
+    </w:p>
+    <w:p>
+      <w:pPr>
+        <w:pStyle w:val="ListParagraph"/>
+        <w:numPr>
+          <w:ilvl w:val="1"/>
+          <w:numId w:val="37"/>
+        </w:numPr>
+      </w:pPr>
+      <w:r>
+        <w:t>Can put back char that’s different from the one that was taken out</w:t>
+      </w:r>
+    </w:p>
+    <w:p>
+      <w:pPr>
+        <w:pStyle w:val="ListParagraph"/>
+        <w:numPr>
+          <w:ilvl w:val="0"/>
+          <w:numId w:val="37"/>
+        </w:numPr>
+      </w:pPr>
     </w:p>
     <w:sectPr>
       <w:pgSz w:w="12240" w:h="15840"/>
@@ -1882,6 +3915,232 @@
 <file path=word/numbering.xml><?xml version="1.0" encoding="utf-8"?>
 <w:numbering xmlns:wpc="http://schemas.microsoft.com/office/word/2010/wordprocessingCanvas" xmlns:mo="http://schemas.microsoft.com/office/mac/office/2008/main" xmlns:mc="http://schemas.openxmlformats.org/markup-compatibility/2006" xmlns:mv="urn:schemas-microsoft-com:mac:vml" xmlns:o="urn:schemas-microsoft-com:office:office" xmlns:r="http://schemas.openxmlformats.org/officeDocument/2006/relationships" xmlns:m="http://schemas.openxmlformats.org/officeDocument/2006/math" xmlns:v="urn:schemas-microsoft-com:vml" xmlns:wp14="http://schemas.microsoft.com/office/word/2010/wordprocessingDrawing" xmlns:wp="http://schemas.openxmlformats.org/drawingml/2006/wordprocessingDrawing" xmlns:w10="urn:schemas-microsoft-com:office:word" xmlns:w="http://schemas.openxmlformats.org/wordprocessingml/2006/main" xmlns:w14="http://schemas.microsoft.com/office/word/2010/wordml" xmlns:w15="http://schemas.microsoft.com/office/word/2012/wordml" xmlns:wpg="http://schemas.microsoft.com/office/word/2010/wordprocessingGroup" xmlns:wpi="http://schemas.microsoft.com/office/word/2010/wordprocessingInk" xmlns:wne="http://schemas.microsoft.com/office/word/2006/wordml" xmlns:wps="http://schemas.microsoft.com/office/word/2010/wordprocessingShape" mc:Ignorable="w14 w15 wp14">
   <w:abstractNum w:abstractNumId="0">
+    <w:nsid w:val="050D7120"/>
+    <w:multiLevelType w:val="hybridMultilevel"/>
+    <w:tmpl w:val="33D24BC4"/>
+    <w:lvl w:ilvl="0" w:tplc="04090001">
+      <w:start w:val="1"/>
+      <w:numFmt w:val="bullet"/>
+      <w:lvlText w:val=""/>
+      <w:lvlJc w:val="left"/>
+      <w:pPr>
+        <w:ind w:left="720" w:hanging="360"/>
+      </w:pPr>
+      <w:rPr>
+        <w:rFonts w:ascii="Symbol" w:hAnsi="Symbol" w:hint="default"/>
+      </w:rPr>
+    </w:lvl>
+    <w:lvl w:ilvl="1" w:tplc="04090003" w:tentative="1">
+      <w:start w:val="1"/>
+      <w:numFmt w:val="bullet"/>
+      <w:lvlText w:val="o"/>
+      <w:lvlJc w:val="left"/>
+      <w:pPr>
+        <w:ind w:left="1440" w:hanging="360"/>
+      </w:pPr>
+      <w:rPr>
+        <w:rFonts w:ascii="Courier New" w:hAnsi="Courier New" w:cs="Courier New" w:hint="default"/>
+      </w:rPr>
+    </w:lvl>
+    <w:lvl w:ilvl="2" w:tplc="04090005" w:tentative="1">
+      <w:start w:val="1"/>
+      <w:numFmt w:val="bullet"/>
+      <w:lvlText w:val=""/>
+      <w:lvlJc w:val="left"/>
+      <w:pPr>
+        <w:ind w:left="2160" w:hanging="360"/>
+      </w:pPr>
+      <w:rPr>
+        <w:rFonts w:ascii="Wingdings" w:hAnsi="Wingdings" w:hint="default"/>
+      </w:rPr>
+    </w:lvl>
+    <w:lvl w:ilvl="3" w:tplc="04090001" w:tentative="1">
+      <w:start w:val="1"/>
+      <w:numFmt w:val="bullet"/>
+      <w:lvlText w:val=""/>
+      <w:lvlJc w:val="left"/>
+      <w:pPr>
+        <w:ind w:left="2880" w:hanging="360"/>
+      </w:pPr>
+      <w:rPr>
+        <w:rFonts w:ascii="Symbol" w:hAnsi="Symbol" w:hint="default"/>
+      </w:rPr>
+    </w:lvl>
+    <w:lvl w:ilvl="4" w:tplc="04090003" w:tentative="1">
+      <w:start w:val="1"/>
+      <w:numFmt w:val="bullet"/>
+      <w:lvlText w:val="o"/>
+      <w:lvlJc w:val="left"/>
+      <w:pPr>
+        <w:ind w:left="3600" w:hanging="360"/>
+      </w:pPr>
+      <w:rPr>
+        <w:rFonts w:ascii="Courier New" w:hAnsi="Courier New" w:cs="Courier New" w:hint="default"/>
+      </w:rPr>
+    </w:lvl>
+    <w:lvl w:ilvl="5" w:tplc="04090005" w:tentative="1">
+      <w:start w:val="1"/>
+      <w:numFmt w:val="bullet"/>
+      <w:lvlText w:val=""/>
+      <w:lvlJc w:val="left"/>
+      <w:pPr>
+        <w:ind w:left="4320" w:hanging="360"/>
+      </w:pPr>
+      <w:rPr>
+        <w:rFonts w:ascii="Wingdings" w:hAnsi="Wingdings" w:hint="default"/>
+      </w:rPr>
+    </w:lvl>
+    <w:lvl w:ilvl="6" w:tplc="04090001" w:tentative="1">
+      <w:start w:val="1"/>
+      <w:numFmt w:val="bullet"/>
+      <w:lvlText w:val=""/>
+      <w:lvlJc w:val="left"/>
+      <w:pPr>
+        <w:ind w:left="5040" w:hanging="360"/>
+      </w:pPr>
+      <w:rPr>
+        <w:rFonts w:ascii="Symbol" w:hAnsi="Symbol" w:hint="default"/>
+      </w:rPr>
+    </w:lvl>
+    <w:lvl w:ilvl="7" w:tplc="04090003" w:tentative="1">
+      <w:start w:val="1"/>
+      <w:numFmt w:val="bullet"/>
+      <w:lvlText w:val="o"/>
+      <w:lvlJc w:val="left"/>
+      <w:pPr>
+        <w:ind w:left="5760" w:hanging="360"/>
+      </w:pPr>
+      <w:rPr>
+        <w:rFonts w:ascii="Courier New" w:hAnsi="Courier New" w:cs="Courier New" w:hint="default"/>
+      </w:rPr>
+    </w:lvl>
+    <w:lvl w:ilvl="8" w:tplc="04090005" w:tentative="1">
+      <w:start w:val="1"/>
+      <w:numFmt w:val="bullet"/>
+      <w:lvlText w:val=""/>
+      <w:lvlJc w:val="left"/>
+      <w:pPr>
+        <w:ind w:left="6480" w:hanging="360"/>
+      </w:pPr>
+      <w:rPr>
+        <w:rFonts w:ascii="Wingdings" w:hAnsi="Wingdings" w:hint="default"/>
+      </w:rPr>
+    </w:lvl>
+  </w:abstractNum>
+  <w:abstractNum w:abstractNumId="1">
+    <w:nsid w:val="05DA2576"/>
+    <w:multiLevelType w:val="hybridMultilevel"/>
+    <w:tmpl w:val="8FC4D598"/>
+    <w:lvl w:ilvl="0" w:tplc="04090001">
+      <w:start w:val="1"/>
+      <w:numFmt w:val="bullet"/>
+      <w:lvlText w:val=""/>
+      <w:lvlJc w:val="left"/>
+      <w:pPr>
+        <w:ind w:left="720" w:hanging="360"/>
+      </w:pPr>
+      <w:rPr>
+        <w:rFonts w:ascii="Symbol" w:hAnsi="Symbol" w:hint="default"/>
+      </w:rPr>
+    </w:lvl>
+    <w:lvl w:ilvl="1" w:tplc="04090003" w:tentative="1">
+      <w:start w:val="1"/>
+      <w:numFmt w:val="bullet"/>
+      <w:lvlText w:val="o"/>
+      <w:lvlJc w:val="left"/>
+      <w:pPr>
+        <w:ind w:left="1440" w:hanging="360"/>
+      </w:pPr>
+      <w:rPr>
+        <w:rFonts w:ascii="Courier New" w:hAnsi="Courier New" w:cs="Courier New" w:hint="default"/>
+      </w:rPr>
+    </w:lvl>
+    <w:lvl w:ilvl="2" w:tplc="04090005" w:tentative="1">
+      <w:start w:val="1"/>
+      <w:numFmt w:val="bullet"/>
+      <w:lvlText w:val=""/>
+      <w:lvlJc w:val="left"/>
+      <w:pPr>
+        <w:ind w:left="2160" w:hanging="360"/>
+      </w:pPr>
+      <w:rPr>
+        <w:rFonts w:ascii="Wingdings" w:hAnsi="Wingdings" w:hint="default"/>
+      </w:rPr>
+    </w:lvl>
+    <w:lvl w:ilvl="3" w:tplc="04090001" w:tentative="1">
+      <w:start w:val="1"/>
+      <w:numFmt w:val="bullet"/>
+      <w:lvlText w:val=""/>
+      <w:lvlJc w:val="left"/>
+      <w:pPr>
+        <w:ind w:left="2880" w:hanging="360"/>
+      </w:pPr>
+      <w:rPr>
+        <w:rFonts w:ascii="Symbol" w:hAnsi="Symbol" w:hint="default"/>
+      </w:rPr>
+    </w:lvl>
+    <w:lvl w:ilvl="4" w:tplc="04090003" w:tentative="1">
+      <w:start w:val="1"/>
+      <w:numFmt w:val="bullet"/>
+      <w:lvlText w:val="o"/>
+      <w:lvlJc w:val="left"/>
+      <w:pPr>
+        <w:ind w:left="3600" w:hanging="360"/>
+      </w:pPr>
+      <w:rPr>
+        <w:rFonts w:ascii="Courier New" w:hAnsi="Courier New" w:cs="Courier New" w:hint="default"/>
+      </w:rPr>
+    </w:lvl>
+    <w:lvl w:ilvl="5" w:tplc="04090005" w:tentative="1">
+      <w:start w:val="1"/>
+      <w:numFmt w:val="bullet"/>
+      <w:lvlText w:val=""/>
+      <w:lvlJc w:val="left"/>
+      <w:pPr>
+        <w:ind w:left="4320" w:hanging="360"/>
+      </w:pPr>
+      <w:rPr>
+        <w:rFonts w:ascii="Wingdings" w:hAnsi="Wingdings" w:hint="default"/>
+      </w:rPr>
+    </w:lvl>
+    <w:lvl w:ilvl="6" w:tplc="04090001" w:tentative="1">
+      <w:start w:val="1"/>
+      <w:numFmt w:val="bullet"/>
+      <w:lvlText w:val=""/>
+      <w:lvlJc w:val="left"/>
+      <w:pPr>
+        <w:ind w:left="5040" w:hanging="360"/>
+      </w:pPr>
+      <w:rPr>
+        <w:rFonts w:ascii="Symbol" w:hAnsi="Symbol" w:hint="default"/>
+      </w:rPr>
+    </w:lvl>
+    <w:lvl w:ilvl="7" w:tplc="04090003" w:tentative="1">
+      <w:start w:val="1"/>
+      <w:numFmt w:val="bullet"/>
+      <w:lvlText w:val="o"/>
+      <w:lvlJc w:val="left"/>
+      <w:pPr>
+        <w:ind w:left="5760" w:hanging="360"/>
+      </w:pPr>
+      <w:rPr>
+        <w:rFonts w:ascii="Courier New" w:hAnsi="Courier New" w:cs="Courier New" w:hint="default"/>
+      </w:rPr>
+    </w:lvl>
+    <w:lvl w:ilvl="8" w:tplc="04090005" w:tentative="1">
+      <w:start w:val="1"/>
+      <w:numFmt w:val="bullet"/>
+      <w:lvlText w:val=""/>
+      <w:lvlJc w:val="left"/>
+      <w:pPr>
+        <w:ind w:left="6480" w:hanging="360"/>
+      </w:pPr>
+      <w:rPr>
+        <w:rFonts w:ascii="Wingdings" w:hAnsi="Wingdings" w:hint="default"/>
+      </w:rPr>
+    </w:lvl>
+  </w:abstractNum>
+  <w:abstractNum w:abstractNumId="2">
     <w:nsid w:val="0C793721"/>
     <w:multiLevelType w:val="hybridMultilevel"/>
     <w:tmpl w:val="74AA1CC2"/>
@@ -1994,7 +4253,7 @@
       </w:rPr>
     </w:lvl>
   </w:abstractNum>
-  <w:abstractNum w:abstractNumId="1">
+  <w:abstractNum w:abstractNumId="3">
     <w:nsid w:val="0DC31D10"/>
     <w:multiLevelType w:val="hybridMultilevel"/>
     <w:tmpl w:val="9B2C5F04"/>
@@ -2107,7 +4366,120 @@
       </w:rPr>
     </w:lvl>
   </w:abstractNum>
-  <w:abstractNum w:abstractNumId="2">
+  <w:abstractNum w:abstractNumId="4">
+    <w:nsid w:val="0E615D1E"/>
+    <w:multiLevelType w:val="hybridMultilevel"/>
+    <w:tmpl w:val="00C043F0"/>
+    <w:lvl w:ilvl="0" w:tplc="04090001">
+      <w:start w:val="1"/>
+      <w:numFmt w:val="bullet"/>
+      <w:lvlText w:val=""/>
+      <w:lvlJc w:val="left"/>
+      <w:pPr>
+        <w:ind w:left="720" w:hanging="360"/>
+      </w:pPr>
+      <w:rPr>
+        <w:rFonts w:ascii="Symbol" w:hAnsi="Symbol" w:hint="default"/>
+      </w:rPr>
+    </w:lvl>
+    <w:lvl w:ilvl="1" w:tplc="04090003" w:tentative="1">
+      <w:start w:val="1"/>
+      <w:numFmt w:val="bullet"/>
+      <w:lvlText w:val="o"/>
+      <w:lvlJc w:val="left"/>
+      <w:pPr>
+        <w:ind w:left="1440" w:hanging="360"/>
+      </w:pPr>
+      <w:rPr>
+        <w:rFonts w:ascii="Courier New" w:hAnsi="Courier New" w:cs="Courier New" w:hint="default"/>
+      </w:rPr>
+    </w:lvl>
+    <w:lvl w:ilvl="2" w:tplc="04090005" w:tentative="1">
+      <w:start w:val="1"/>
+      <w:numFmt w:val="bullet"/>
+      <w:lvlText w:val=""/>
+      <w:lvlJc w:val="left"/>
+      <w:pPr>
+        <w:ind w:left="2160" w:hanging="360"/>
+      </w:pPr>
+      <w:rPr>
+        <w:rFonts w:ascii="Wingdings" w:hAnsi="Wingdings" w:hint="default"/>
+      </w:rPr>
+    </w:lvl>
+    <w:lvl w:ilvl="3" w:tplc="04090001" w:tentative="1">
+      <w:start w:val="1"/>
+      <w:numFmt w:val="bullet"/>
+      <w:lvlText w:val=""/>
+      <w:lvlJc w:val="left"/>
+      <w:pPr>
+        <w:ind w:left="2880" w:hanging="360"/>
+      </w:pPr>
+      <w:rPr>
+        <w:rFonts w:ascii="Symbol" w:hAnsi="Symbol" w:hint="default"/>
+      </w:rPr>
+    </w:lvl>
+    <w:lvl w:ilvl="4" w:tplc="04090003" w:tentative="1">
+      <w:start w:val="1"/>
+      <w:numFmt w:val="bullet"/>
+      <w:lvlText w:val="o"/>
+      <w:lvlJc w:val="left"/>
+      <w:pPr>
+        <w:ind w:left="3600" w:hanging="360"/>
+      </w:pPr>
+      <w:rPr>
+        <w:rFonts w:ascii="Courier New" w:hAnsi="Courier New" w:cs="Courier New" w:hint="default"/>
+      </w:rPr>
+    </w:lvl>
+    <w:lvl w:ilvl="5" w:tplc="04090005" w:tentative="1">
+      <w:start w:val="1"/>
+      <w:numFmt w:val="bullet"/>
+      <w:lvlText w:val=""/>
+      <w:lvlJc w:val="left"/>
+      <w:pPr>
+        <w:ind w:left="4320" w:hanging="360"/>
+      </w:pPr>
+      <w:rPr>
+        <w:rFonts w:ascii="Wingdings" w:hAnsi="Wingdings" w:hint="default"/>
+      </w:rPr>
+    </w:lvl>
+    <w:lvl w:ilvl="6" w:tplc="04090001" w:tentative="1">
+      <w:start w:val="1"/>
+      <w:numFmt w:val="bullet"/>
+      <w:lvlText w:val=""/>
+      <w:lvlJc w:val="left"/>
+      <w:pPr>
+        <w:ind w:left="5040" w:hanging="360"/>
+      </w:pPr>
+      <w:rPr>
+        <w:rFonts w:ascii="Symbol" w:hAnsi="Symbol" w:hint="default"/>
+      </w:rPr>
+    </w:lvl>
+    <w:lvl w:ilvl="7" w:tplc="04090003" w:tentative="1">
+      <w:start w:val="1"/>
+      <w:numFmt w:val="bullet"/>
+      <w:lvlText w:val="o"/>
+      <w:lvlJc w:val="left"/>
+      <w:pPr>
+        <w:ind w:left="5760" w:hanging="360"/>
+      </w:pPr>
+      <w:rPr>
+        <w:rFonts w:ascii="Courier New" w:hAnsi="Courier New" w:cs="Courier New" w:hint="default"/>
+      </w:rPr>
+    </w:lvl>
+    <w:lvl w:ilvl="8" w:tplc="04090005" w:tentative="1">
+      <w:start w:val="1"/>
+      <w:numFmt w:val="bullet"/>
+      <w:lvlText w:val=""/>
+      <w:lvlJc w:val="left"/>
+      <w:pPr>
+        <w:ind w:left="6480" w:hanging="360"/>
+      </w:pPr>
+      <w:rPr>
+        <w:rFonts w:ascii="Wingdings" w:hAnsi="Wingdings" w:hint="default"/>
+      </w:rPr>
+    </w:lvl>
+  </w:abstractNum>
+  <w:abstractNum w:abstractNumId="5">
     <w:nsid w:val="0EB15E4D"/>
     <w:multiLevelType w:val="hybridMultilevel"/>
     <w:tmpl w:val="F904C03A"/>
@@ -2220,7 +4592,120 @@
       </w:rPr>
     </w:lvl>
   </w:abstractNum>
-  <w:abstractNum w:abstractNumId="3">
+  <w:abstractNum w:abstractNumId="6">
+    <w:nsid w:val="13D7510A"/>
+    <w:multiLevelType w:val="hybridMultilevel"/>
+    <w:tmpl w:val="5058D78A"/>
+    <w:lvl w:ilvl="0" w:tplc="04090001">
+      <w:start w:val="1"/>
+      <w:numFmt w:val="bullet"/>
+      <w:lvlText w:val=""/>
+      <w:lvlJc w:val="left"/>
+      <w:pPr>
+        <w:ind w:left="720" w:hanging="360"/>
+      </w:pPr>
+      <w:rPr>
+        <w:rFonts w:ascii="Symbol" w:hAnsi="Symbol" w:hint="default"/>
+      </w:rPr>
+    </w:lvl>
+    <w:lvl w:ilvl="1" w:tplc="04090003" w:tentative="1">
+      <w:start w:val="1"/>
+      <w:numFmt w:val="bullet"/>
+      <w:lvlText w:val="o"/>
+      <w:lvlJc w:val="left"/>
+      <w:pPr>
+        <w:ind w:left="1440" w:hanging="360"/>
+      </w:pPr>
+      <w:rPr>
+        <w:rFonts w:ascii="Courier New" w:hAnsi="Courier New" w:cs="Courier New" w:hint="default"/>
+      </w:rPr>
+    </w:lvl>
+    <w:lvl w:ilvl="2" w:tplc="04090005" w:tentative="1">
+      <w:start w:val="1"/>
+      <w:numFmt w:val="bullet"/>
+      <w:lvlText w:val=""/>
+      <w:lvlJc w:val="left"/>
+      <w:pPr>
+        <w:ind w:left="2160" w:hanging="360"/>
+      </w:pPr>
+      <w:rPr>
+        <w:rFonts w:ascii="Wingdings" w:hAnsi="Wingdings" w:hint="default"/>
+      </w:rPr>
+    </w:lvl>
+    <w:lvl w:ilvl="3" w:tplc="04090001" w:tentative="1">
+      <w:start w:val="1"/>
+      <w:numFmt w:val="bullet"/>
+      <w:lvlText w:val=""/>
+      <w:lvlJc w:val="left"/>
+      <w:pPr>
+        <w:ind w:left="2880" w:hanging="360"/>
+      </w:pPr>
+      <w:rPr>
+        <w:rFonts w:ascii="Symbol" w:hAnsi="Symbol" w:hint="default"/>
+      </w:rPr>
+    </w:lvl>
+    <w:lvl w:ilvl="4" w:tplc="04090003" w:tentative="1">
+      <w:start w:val="1"/>
+      <w:numFmt w:val="bullet"/>
+      <w:lvlText w:val="o"/>
+      <w:lvlJc w:val="left"/>
+      <w:pPr>
+        <w:ind w:left="3600" w:hanging="360"/>
+      </w:pPr>
+      <w:rPr>
+        <w:rFonts w:ascii="Courier New" w:hAnsi="Courier New" w:cs="Courier New" w:hint="default"/>
+      </w:rPr>
+    </w:lvl>
+    <w:lvl w:ilvl="5" w:tplc="04090005" w:tentative="1">
+      <w:start w:val="1"/>
+      <w:numFmt w:val="bullet"/>
+      <w:lvlText w:val=""/>
+      <w:lvlJc w:val="left"/>
+      <w:pPr>
+        <w:ind w:left="4320" w:hanging="360"/>
+      </w:pPr>
+      <w:rPr>
+        <w:rFonts w:ascii="Wingdings" w:hAnsi="Wingdings" w:hint="default"/>
+      </w:rPr>
+    </w:lvl>
+    <w:lvl w:ilvl="6" w:tplc="04090001" w:tentative="1">
+      <w:start w:val="1"/>
+      <w:numFmt w:val="bullet"/>
+      <w:lvlText w:val=""/>
+      <w:lvlJc w:val="left"/>
+      <w:pPr>
+        <w:ind w:left="5040" w:hanging="360"/>
+      </w:pPr>
+      <w:rPr>
+        <w:rFonts w:ascii="Symbol" w:hAnsi="Symbol" w:hint="default"/>
+      </w:rPr>
+    </w:lvl>
+    <w:lvl w:ilvl="7" w:tplc="04090003" w:tentative="1">
+      <w:start w:val="1"/>
+      <w:numFmt w:val="bullet"/>
+      <w:lvlText w:val="o"/>
+      <w:lvlJc w:val="left"/>
+      <w:pPr>
+        <w:ind w:left="5760" w:hanging="360"/>
+      </w:pPr>
+      <w:rPr>
+        <w:rFonts w:ascii="Courier New" w:hAnsi="Courier New" w:cs="Courier New" w:hint="default"/>
+      </w:rPr>
+    </w:lvl>
+    <w:lvl w:ilvl="8" w:tplc="04090005" w:tentative="1">
+      <w:start w:val="1"/>
+      <w:numFmt w:val="bullet"/>
+      <w:lvlText w:val=""/>
+      <w:lvlJc w:val="left"/>
+      <w:pPr>
+        <w:ind w:left="6480" w:hanging="360"/>
+      </w:pPr>
+      <w:rPr>
+        <w:rFonts w:ascii="Wingdings" w:hAnsi="Wingdings" w:hint="default"/>
+      </w:rPr>
+    </w:lvl>
+  </w:abstractNum>
+  <w:abstractNum w:abstractNumId="7">
     <w:nsid w:val="165907B3"/>
     <w:multiLevelType w:val="hybridMultilevel"/>
     <w:tmpl w:val="0C4E5BA8"/>
@@ -2333,7 +4818,120 @@
       </w:rPr>
     </w:lvl>
   </w:abstractNum>
-  <w:abstractNum w:abstractNumId="4">
+  <w:abstractNum w:abstractNumId="8">
+    <w:nsid w:val="16CE0246"/>
+    <w:multiLevelType w:val="hybridMultilevel"/>
+    <w:tmpl w:val="0ECA97D8"/>
+    <w:lvl w:ilvl="0" w:tplc="04090001">
+      <w:start w:val="1"/>
+      <w:numFmt w:val="bullet"/>
+      <w:lvlText w:val=""/>
+      <w:lvlJc w:val="left"/>
+      <w:pPr>
+        <w:ind w:left="720" w:hanging="360"/>
+      </w:pPr>
+      <w:rPr>
+        <w:rFonts w:ascii="Symbol" w:hAnsi="Symbol" w:hint="default"/>
+      </w:rPr>
+    </w:lvl>
+    <w:lvl w:ilvl="1" w:tplc="04090003" w:tentative="1">
+      <w:start w:val="1"/>
+      <w:numFmt w:val="bullet"/>
+      <w:lvlText w:val="o"/>
+      <w:lvlJc w:val="left"/>
+      <w:pPr>
+        <w:ind w:left="1440" w:hanging="360"/>
+      </w:pPr>
+      <w:rPr>
+        <w:rFonts w:ascii="Courier New" w:hAnsi="Courier New" w:cs="Courier New" w:hint="default"/>
+      </w:rPr>
+    </w:lvl>
+    <w:lvl w:ilvl="2" w:tplc="04090005" w:tentative="1">
+      <w:start w:val="1"/>
+      <w:numFmt w:val="bullet"/>
+      <w:lvlText w:val=""/>
+      <w:lvlJc w:val="left"/>
+      <w:pPr>
+        <w:ind w:left="2160" w:hanging="360"/>
+      </w:pPr>
+      <w:rPr>
+        <w:rFonts w:ascii="Wingdings" w:hAnsi="Wingdings" w:hint="default"/>
+      </w:rPr>
+    </w:lvl>
+    <w:lvl w:ilvl="3" w:tplc="04090001" w:tentative="1">
+      <w:start w:val="1"/>
+      <w:numFmt w:val="bullet"/>
+      <w:lvlText w:val=""/>
+      <w:lvlJc w:val="left"/>
+      <w:pPr>
+        <w:ind w:left="2880" w:hanging="360"/>
+      </w:pPr>
+      <w:rPr>
+        <w:rFonts w:ascii="Symbol" w:hAnsi="Symbol" w:hint="default"/>
+      </w:rPr>
+    </w:lvl>
+    <w:lvl w:ilvl="4" w:tplc="04090003" w:tentative="1">
+      <w:start w:val="1"/>
+      <w:numFmt w:val="bullet"/>
+      <w:lvlText w:val="o"/>
+      <w:lvlJc w:val="left"/>
+      <w:pPr>
+        <w:ind w:left="3600" w:hanging="360"/>
+      </w:pPr>
+      <w:rPr>
+        <w:rFonts w:ascii="Courier New" w:hAnsi="Courier New" w:cs="Courier New" w:hint="default"/>
+      </w:rPr>
+    </w:lvl>
+    <w:lvl w:ilvl="5" w:tplc="04090005" w:tentative="1">
+      <w:start w:val="1"/>
+      <w:numFmt w:val="bullet"/>
+      <w:lvlText w:val=""/>
+      <w:lvlJc w:val="left"/>
+      <w:pPr>
+        <w:ind w:left="4320" w:hanging="360"/>
+      </w:pPr>
+      <w:rPr>
+        <w:rFonts w:ascii="Wingdings" w:hAnsi="Wingdings" w:hint="default"/>
+      </w:rPr>
+    </w:lvl>
+    <w:lvl w:ilvl="6" w:tplc="04090001" w:tentative="1">
+      <w:start w:val="1"/>
+      <w:numFmt w:val="bullet"/>
+      <w:lvlText w:val=""/>
+      <w:lvlJc w:val="left"/>
+      <w:pPr>
+        <w:ind w:left="5040" w:hanging="360"/>
+      </w:pPr>
+      <w:rPr>
+        <w:rFonts w:ascii="Symbol" w:hAnsi="Symbol" w:hint="default"/>
+      </w:rPr>
+    </w:lvl>
+    <w:lvl w:ilvl="7" w:tplc="04090003" w:tentative="1">
+      <w:start w:val="1"/>
+      <w:numFmt w:val="bullet"/>
+      <w:lvlText w:val="o"/>
+      <w:lvlJc w:val="left"/>
+      <w:pPr>
+        <w:ind w:left="5760" w:hanging="360"/>
+      </w:pPr>
+      <w:rPr>
+        <w:rFonts w:ascii="Courier New" w:hAnsi="Courier New" w:cs="Courier New" w:hint="default"/>
+      </w:rPr>
+    </w:lvl>
+    <w:lvl w:ilvl="8" w:tplc="04090005" w:tentative="1">
+      <w:start w:val="1"/>
+      <w:numFmt w:val="bullet"/>
+      <w:lvlText w:val=""/>
+      <w:lvlJc w:val="left"/>
+      <w:pPr>
+        <w:ind w:left="6480" w:hanging="360"/>
+      </w:pPr>
+      <w:rPr>
+        <w:rFonts w:ascii="Wingdings" w:hAnsi="Wingdings" w:hint="default"/>
+      </w:rPr>
+    </w:lvl>
+  </w:abstractNum>
+  <w:abstractNum w:abstractNumId="9">
     <w:nsid w:val="1BFE1AC5"/>
     <w:multiLevelType w:val="hybridMultilevel"/>
     <w:tmpl w:val="51A2067E"/>
@@ -2446,7 +5044,7 @@
       </w:rPr>
     </w:lvl>
   </w:abstractNum>
-  <w:abstractNum w:abstractNumId="5">
+  <w:abstractNum w:abstractNumId="10">
     <w:nsid w:val="1C51764A"/>
     <w:multiLevelType w:val="hybridMultilevel"/>
     <w:tmpl w:val="7026DCB8"/>
@@ -2559,7 +5157,7 @@
       </w:rPr>
     </w:lvl>
   </w:abstractNum>
-  <w:abstractNum w:abstractNumId="6">
+  <w:abstractNum w:abstractNumId="11">
     <w:nsid w:val="20D71F47"/>
     <w:multiLevelType w:val="hybridMultilevel"/>
     <w:tmpl w:val="2EC83E8C"/>
@@ -2672,7 +5270,120 @@
       </w:rPr>
     </w:lvl>
   </w:abstractNum>
-  <w:abstractNum w:abstractNumId="7">
+  <w:abstractNum w:abstractNumId="12">
+    <w:nsid w:val="22943EED"/>
+    <w:multiLevelType w:val="hybridMultilevel"/>
+    <w:tmpl w:val="80E07740"/>
+    <w:lvl w:ilvl="0" w:tplc="04090001">
+      <w:start w:val="1"/>
+      <w:numFmt w:val="bullet"/>
+      <w:lvlText w:val=""/>
+      <w:lvlJc w:val="left"/>
+      <w:pPr>
+        <w:ind w:left="720" w:hanging="360"/>
+      </w:pPr>
+      <w:rPr>
+        <w:rFonts w:ascii="Symbol" w:hAnsi="Symbol" w:hint="default"/>
+      </w:rPr>
+    </w:lvl>
+    <w:lvl w:ilvl="1" w:tplc="04090003">
+      <w:start w:val="1"/>
+      <w:numFmt w:val="bullet"/>
+      <w:lvlText w:val="o"/>
+      <w:lvlJc w:val="left"/>
+      <w:pPr>
+        <w:ind w:left="1440" w:hanging="360"/>
+      </w:pPr>
+      <w:rPr>
+        <w:rFonts w:ascii="Courier New" w:hAnsi="Courier New" w:cs="Courier New" w:hint="default"/>
+      </w:rPr>
+    </w:lvl>
+    <w:lvl w:ilvl="2" w:tplc="04090005">
+      <w:start w:val="1"/>
+      <w:numFmt w:val="bullet"/>
+      <w:lvlText w:val=""/>
+      <w:lvlJc w:val="left"/>
+      <w:pPr>
+        <w:ind w:left="2160" w:hanging="360"/>
+      </w:pPr>
+      <w:rPr>
+        <w:rFonts w:ascii="Wingdings" w:hAnsi="Wingdings" w:hint="default"/>
+      </w:rPr>
+    </w:lvl>
+    <w:lvl w:ilvl="3" w:tplc="04090001" w:tentative="1">
+      <w:start w:val="1"/>
+      <w:numFmt w:val="bullet"/>
+      <w:lvlText w:val=""/>
+      <w:lvlJc w:val="left"/>
+      <w:pPr>
+        <w:ind w:left="2880" w:hanging="360"/>
+      </w:pPr>
+      <w:rPr>
+        <w:rFonts w:ascii="Symbol" w:hAnsi="Symbol" w:hint="default"/>
+      </w:rPr>
+    </w:lvl>
+    <w:lvl w:ilvl="4" w:tplc="04090003" w:tentative="1">
+      <w:start w:val="1"/>
+      <w:numFmt w:val="bullet"/>
+      <w:lvlText w:val="o"/>
+      <w:lvlJc w:val="left"/>
+      <w:pPr>
+        <w:ind w:left="3600" w:hanging="360"/>
+      </w:pPr>
+      <w:rPr>
+        <w:rFonts w:ascii="Courier New" w:hAnsi="Courier New" w:cs="Courier New" w:hint="default"/>
+      </w:rPr>
+    </w:lvl>
+    <w:lvl w:ilvl="5" w:tplc="04090005" w:tentative="1">
+      <w:start w:val="1"/>
+      <w:numFmt w:val="bullet"/>
+      <w:lvlText w:val=""/>
+      <w:lvlJc w:val="left"/>
+      <w:pPr>
+        <w:ind w:left="4320" w:hanging="360"/>
+      </w:pPr>
+      <w:rPr>
+        <w:rFonts w:ascii="Wingdings" w:hAnsi="Wingdings" w:hint="default"/>
+      </w:rPr>
+    </w:lvl>
+    <w:lvl w:ilvl="6" w:tplc="04090001" w:tentative="1">
+      <w:start w:val="1"/>
+      <w:numFmt w:val="bullet"/>
+      <w:lvlText w:val=""/>
+      <w:lvlJc w:val="left"/>
+      <w:pPr>
+        <w:ind w:left="5040" w:hanging="360"/>
+      </w:pPr>
+      <w:rPr>
+        <w:rFonts w:ascii="Symbol" w:hAnsi="Symbol" w:hint="default"/>
+      </w:rPr>
+    </w:lvl>
+    <w:lvl w:ilvl="7" w:tplc="04090003" w:tentative="1">
+      <w:start w:val="1"/>
+      <w:numFmt w:val="bullet"/>
+      <w:lvlText w:val="o"/>
+      <w:lvlJc w:val="left"/>
+      <w:pPr>
+        <w:ind w:left="5760" w:hanging="360"/>
+      </w:pPr>
+      <w:rPr>
+        <w:rFonts w:ascii="Courier New" w:hAnsi="Courier New" w:cs="Courier New" w:hint="default"/>
+      </w:rPr>
+    </w:lvl>
+    <w:lvl w:ilvl="8" w:tplc="04090005" w:tentative="1">
+      <w:start w:val="1"/>
+      <w:numFmt w:val="bullet"/>
+      <w:lvlText w:val=""/>
+      <w:lvlJc w:val="left"/>
+      <w:pPr>
+        <w:ind w:left="6480" w:hanging="360"/>
+      </w:pPr>
+      <w:rPr>
+        <w:rFonts w:ascii="Wingdings" w:hAnsi="Wingdings" w:hint="default"/>
+      </w:rPr>
+    </w:lvl>
+  </w:abstractNum>
+  <w:abstractNum w:abstractNumId="13">
     <w:nsid w:val="23B4665C"/>
     <w:multiLevelType w:val="hybridMultilevel"/>
     <w:tmpl w:val="299C8DC2"/>
@@ -2785,7 +5496,7 @@
       </w:rPr>
     </w:lvl>
   </w:abstractNum>
-  <w:abstractNum w:abstractNumId="8">
+  <w:abstractNum w:abstractNumId="14">
     <w:nsid w:val="2F047A08"/>
     <w:multiLevelType w:val="hybridMultilevel"/>
     <w:tmpl w:val="ABB4A016"/>
@@ -2898,7 +5609,346 @@
       </w:rPr>
     </w:lvl>
   </w:abstractNum>
-  <w:abstractNum w:abstractNumId="9">
+  <w:abstractNum w:abstractNumId="15">
+    <w:nsid w:val="31A550EE"/>
+    <w:multiLevelType w:val="hybridMultilevel"/>
+    <w:tmpl w:val="265A9FC4"/>
+    <w:lvl w:ilvl="0" w:tplc="04090001">
+      <w:start w:val="1"/>
+      <w:numFmt w:val="bullet"/>
+      <w:lvlText w:val=""/>
+      <w:lvlJc w:val="left"/>
+      <w:pPr>
+        <w:ind w:left="720" w:hanging="360"/>
+      </w:pPr>
+      <w:rPr>
+        <w:rFonts w:ascii="Symbol" w:hAnsi="Symbol" w:hint="default"/>
+      </w:rPr>
+    </w:lvl>
+    <w:lvl w:ilvl="1" w:tplc="04090003">
+      <w:start w:val="1"/>
+      <w:numFmt w:val="bullet"/>
+      <w:lvlText w:val="o"/>
+      <w:lvlJc w:val="left"/>
+      <w:pPr>
+        <w:ind w:left="1440" w:hanging="360"/>
+      </w:pPr>
+      <w:rPr>
+        <w:rFonts w:ascii="Courier New" w:hAnsi="Courier New" w:cs="Courier New" w:hint="default"/>
+      </w:rPr>
+    </w:lvl>
+    <w:lvl w:ilvl="2" w:tplc="04090005" w:tentative="1">
+      <w:start w:val="1"/>
+      <w:numFmt w:val="bullet"/>
+      <w:lvlText w:val=""/>
+      <w:lvlJc w:val="left"/>
+      <w:pPr>
+        <w:ind w:left="2160" w:hanging="360"/>
+      </w:pPr>
+      <w:rPr>
+        <w:rFonts w:ascii="Wingdings" w:hAnsi="Wingdings" w:hint="default"/>
+      </w:rPr>
+    </w:lvl>
+    <w:lvl w:ilvl="3" w:tplc="04090001" w:tentative="1">
+      <w:start w:val="1"/>
+      <w:numFmt w:val="bullet"/>
+      <w:lvlText w:val=""/>
+      <w:lvlJc w:val="left"/>
+      <w:pPr>
+        <w:ind w:left="2880" w:hanging="360"/>
+      </w:pPr>
+      <w:rPr>
+        <w:rFonts w:ascii="Symbol" w:hAnsi="Symbol" w:hint="default"/>
+      </w:rPr>
+    </w:lvl>
+    <w:lvl w:ilvl="4" w:tplc="04090003" w:tentative="1">
+      <w:start w:val="1"/>
+      <w:numFmt w:val="bullet"/>
+      <w:lvlText w:val="o"/>
+      <w:lvlJc w:val="left"/>
+      <w:pPr>
+        <w:ind w:left="3600" w:hanging="360"/>
+      </w:pPr>
+      <w:rPr>
+        <w:rFonts w:ascii="Courier New" w:hAnsi="Courier New" w:cs="Courier New" w:hint="default"/>
+      </w:rPr>
+    </w:lvl>
+    <w:lvl w:ilvl="5" w:tplc="04090005" w:tentative="1">
+      <w:start w:val="1"/>
+      <w:numFmt w:val="bullet"/>
+      <w:lvlText w:val=""/>
+      <w:lvlJc w:val="left"/>
+      <w:pPr>
+        <w:ind w:left="4320" w:hanging="360"/>
+      </w:pPr>
+      <w:rPr>
+        <w:rFonts w:ascii="Wingdings" w:hAnsi="Wingdings" w:hint="default"/>
+      </w:rPr>
+    </w:lvl>
+    <w:lvl w:ilvl="6" w:tplc="04090001" w:tentative="1">
+      <w:start w:val="1"/>
+      <w:numFmt w:val="bullet"/>
+      <w:lvlText w:val=""/>
+      <w:lvlJc w:val="left"/>
+      <w:pPr>
+        <w:ind w:left="5040" w:hanging="360"/>
+      </w:pPr>
+      <w:rPr>
+        <w:rFonts w:ascii="Symbol" w:hAnsi="Symbol" w:hint="default"/>
+      </w:rPr>
+    </w:lvl>
+    <w:lvl w:ilvl="7" w:tplc="04090003" w:tentative="1">
+      <w:start w:val="1"/>
+      <w:numFmt w:val="bullet"/>
+      <w:lvlText w:val="o"/>
+      <w:lvlJc w:val="left"/>
+      <w:pPr>
+        <w:ind w:left="5760" w:hanging="360"/>
+      </w:pPr>
+      <w:rPr>
+        <w:rFonts w:ascii="Courier New" w:hAnsi="Courier New" w:cs="Courier New" w:hint="default"/>
+      </w:rPr>
+    </w:lvl>
+    <w:lvl w:ilvl="8" w:tplc="04090005" w:tentative="1">
+      <w:start w:val="1"/>
+      <w:numFmt w:val="bullet"/>
+      <w:lvlText w:val=""/>
+      <w:lvlJc w:val="left"/>
+      <w:pPr>
+        <w:ind w:left="6480" w:hanging="360"/>
+      </w:pPr>
+      <w:rPr>
+        <w:rFonts w:ascii="Wingdings" w:hAnsi="Wingdings" w:hint="default"/>
+      </w:rPr>
+    </w:lvl>
+  </w:abstractNum>
+  <w:abstractNum w:abstractNumId="16">
+    <w:nsid w:val="321F0D49"/>
+    <w:multiLevelType w:val="hybridMultilevel"/>
+    <w:tmpl w:val="B6DA38B6"/>
+    <w:lvl w:ilvl="0" w:tplc="04090001">
+      <w:start w:val="1"/>
+      <w:numFmt w:val="bullet"/>
+      <w:lvlText w:val=""/>
+      <w:lvlJc w:val="left"/>
+      <w:pPr>
+        <w:ind w:left="3600" w:hanging="360"/>
+      </w:pPr>
+      <w:rPr>
+        <w:rFonts w:ascii="Symbol" w:hAnsi="Symbol" w:hint="default"/>
+      </w:rPr>
+    </w:lvl>
+    <w:lvl w:ilvl="1" w:tplc="04090003" w:tentative="1">
+      <w:start w:val="1"/>
+      <w:numFmt w:val="bullet"/>
+      <w:lvlText w:val="o"/>
+      <w:lvlJc w:val="left"/>
+      <w:pPr>
+        <w:ind w:left="4320" w:hanging="360"/>
+      </w:pPr>
+      <w:rPr>
+        <w:rFonts w:ascii="Courier New" w:hAnsi="Courier New" w:cs="Courier New" w:hint="default"/>
+      </w:rPr>
+    </w:lvl>
+    <w:lvl w:ilvl="2" w:tplc="04090005" w:tentative="1">
+      <w:start w:val="1"/>
+      <w:numFmt w:val="bullet"/>
+      <w:lvlText w:val=""/>
+      <w:lvlJc w:val="left"/>
+      <w:pPr>
+        <w:ind w:left="5040" w:hanging="360"/>
+      </w:pPr>
+      <w:rPr>
+        <w:rFonts w:ascii="Wingdings" w:hAnsi="Wingdings" w:hint="default"/>
+      </w:rPr>
+    </w:lvl>
+    <w:lvl w:ilvl="3" w:tplc="04090001" w:tentative="1">
+      <w:start w:val="1"/>
+      <w:numFmt w:val="bullet"/>
+      <w:lvlText w:val=""/>
+      <w:lvlJc w:val="left"/>
+      <w:pPr>
+        <w:ind w:left="5760" w:hanging="360"/>
+      </w:pPr>
+      <w:rPr>
+        <w:rFonts w:ascii="Symbol" w:hAnsi="Symbol" w:hint="default"/>
+      </w:rPr>
+    </w:lvl>
+    <w:lvl w:ilvl="4" w:tplc="04090003" w:tentative="1">
+      <w:start w:val="1"/>
+      <w:numFmt w:val="bullet"/>
+      <w:lvlText w:val="o"/>
+      <w:lvlJc w:val="left"/>
+      <w:pPr>
+        <w:ind w:left="6480" w:hanging="360"/>
+      </w:pPr>
+      <w:rPr>
+        <w:rFonts w:ascii="Courier New" w:hAnsi="Courier New" w:cs="Courier New" w:hint="default"/>
+      </w:rPr>
+    </w:lvl>
+    <w:lvl w:ilvl="5" w:tplc="04090005" w:tentative="1">
+      <w:start w:val="1"/>
+      <w:numFmt w:val="bullet"/>
+      <w:lvlText w:val=""/>
+      <w:lvlJc w:val="left"/>
+      <w:pPr>
+        <w:ind w:left="7200" w:hanging="360"/>
+      </w:pPr>
+      <w:rPr>
+        <w:rFonts w:ascii="Wingdings" w:hAnsi="Wingdings" w:hint="default"/>
+      </w:rPr>
+    </w:lvl>
+    <w:lvl w:ilvl="6" w:tplc="04090001" w:tentative="1">
+      <w:start w:val="1"/>
+      <w:numFmt w:val="bullet"/>
+      <w:lvlText w:val=""/>
+      <w:lvlJc w:val="left"/>
+      <w:pPr>
+        <w:ind w:left="7920" w:hanging="360"/>
+      </w:pPr>
+      <w:rPr>
+        <w:rFonts w:ascii="Symbol" w:hAnsi="Symbol" w:hint="default"/>
+      </w:rPr>
+    </w:lvl>
+    <w:lvl w:ilvl="7" w:tplc="04090003" w:tentative="1">
+      <w:start w:val="1"/>
+      <w:numFmt w:val="bullet"/>
+      <w:lvlText w:val="o"/>
+      <w:lvlJc w:val="left"/>
+      <w:pPr>
+        <w:ind w:left="8640" w:hanging="360"/>
+      </w:pPr>
+      <w:rPr>
+        <w:rFonts w:ascii="Courier New" w:hAnsi="Courier New" w:cs="Courier New" w:hint="default"/>
+      </w:rPr>
+    </w:lvl>
+    <w:lvl w:ilvl="8" w:tplc="04090005" w:tentative="1">
+      <w:start w:val="1"/>
+      <w:numFmt w:val="bullet"/>
+      <w:lvlText w:val=""/>
+      <w:lvlJc w:val="left"/>
+      <w:pPr>
+        <w:ind w:left="9360" w:hanging="360"/>
+      </w:pPr>
+      <w:rPr>
+        <w:rFonts w:ascii="Wingdings" w:hAnsi="Wingdings" w:hint="default"/>
+      </w:rPr>
+    </w:lvl>
+  </w:abstractNum>
+  <w:abstractNum w:abstractNumId="17">
+    <w:nsid w:val="39523F65"/>
+    <w:multiLevelType w:val="hybridMultilevel"/>
+    <w:tmpl w:val="11BCD106"/>
+    <w:lvl w:ilvl="0" w:tplc="04090001">
+      <w:start w:val="1"/>
+      <w:numFmt w:val="bullet"/>
+      <w:lvlText w:val=""/>
+      <w:lvlJc w:val="left"/>
+      <w:pPr>
+        <w:ind w:left="720" w:hanging="360"/>
+      </w:pPr>
+      <w:rPr>
+        <w:rFonts w:ascii="Symbol" w:hAnsi="Symbol" w:hint="default"/>
+      </w:rPr>
+    </w:lvl>
+    <w:lvl w:ilvl="1" w:tplc="04090003" w:tentative="1">
+      <w:start w:val="1"/>
+      <w:numFmt w:val="bullet"/>
+      <w:lvlText w:val="o"/>
+      <w:lvlJc w:val="left"/>
+      <w:pPr>
+        <w:ind w:left="1440" w:hanging="360"/>
+      </w:pPr>
+      <w:rPr>
+        <w:rFonts w:ascii="Courier New" w:hAnsi="Courier New" w:cs="Courier New" w:hint="default"/>
+      </w:rPr>
+    </w:lvl>
+    <w:lvl w:ilvl="2" w:tplc="04090005" w:tentative="1">
+      <w:start w:val="1"/>
+      <w:numFmt w:val="bullet"/>
+      <w:lvlText w:val=""/>
+      <w:lvlJc w:val="left"/>
+      <w:pPr>
+        <w:ind w:left="2160" w:hanging="360"/>
+      </w:pPr>
+      <w:rPr>
+        <w:rFonts w:ascii="Wingdings" w:hAnsi="Wingdings" w:hint="default"/>
+      </w:rPr>
+    </w:lvl>
+    <w:lvl w:ilvl="3" w:tplc="04090001" w:tentative="1">
+      <w:start w:val="1"/>
+      <w:numFmt w:val="bullet"/>
+      <w:lvlText w:val=""/>
+      <w:lvlJc w:val="left"/>
+      <w:pPr>
+        <w:ind w:left="2880" w:hanging="360"/>
+      </w:pPr>
+      <w:rPr>
+        <w:rFonts w:ascii="Symbol" w:hAnsi="Symbol" w:hint="default"/>
+      </w:rPr>
+    </w:lvl>
+    <w:lvl w:ilvl="4" w:tplc="04090003" w:tentative="1">
+      <w:start w:val="1"/>
+      <w:numFmt w:val="bullet"/>
+      <w:lvlText w:val="o"/>
+      <w:lvlJc w:val="left"/>
+      <w:pPr>
+        <w:ind w:left="3600" w:hanging="360"/>
+      </w:pPr>
+      <w:rPr>
+        <w:rFonts w:ascii="Courier New" w:hAnsi="Courier New" w:cs="Courier New" w:hint="default"/>
+      </w:rPr>
+    </w:lvl>
+    <w:lvl w:ilvl="5" w:tplc="04090005" w:tentative="1">
+      <w:start w:val="1"/>
+      <w:numFmt w:val="bullet"/>
+      <w:lvlText w:val=""/>
+      <w:lvlJc w:val="left"/>
+      <w:pPr>
+        <w:ind w:left="4320" w:hanging="360"/>
+      </w:pPr>
+      <w:rPr>
+        <w:rFonts w:ascii="Wingdings" w:hAnsi="Wingdings" w:hint="default"/>
+      </w:rPr>
+    </w:lvl>
+    <w:lvl w:ilvl="6" w:tplc="04090001" w:tentative="1">
+      <w:start w:val="1"/>
+      <w:numFmt w:val="bullet"/>
+      <w:lvlText w:val=""/>
+      <w:lvlJc w:val="left"/>
+      <w:pPr>
+        <w:ind w:left="5040" w:hanging="360"/>
+      </w:pPr>
+      <w:rPr>
+        <w:rFonts w:ascii="Symbol" w:hAnsi="Symbol" w:hint="default"/>
+      </w:rPr>
+    </w:lvl>
+    <w:lvl w:ilvl="7" w:tplc="04090003" w:tentative="1">
+      <w:start w:val="1"/>
+      <w:numFmt w:val="bullet"/>
+      <w:lvlText w:val="o"/>
+      <w:lvlJc w:val="left"/>
+      <w:pPr>
+        <w:ind w:left="5760" w:hanging="360"/>
+      </w:pPr>
+      <w:rPr>
+        <w:rFonts w:ascii="Courier New" w:hAnsi="Courier New" w:cs="Courier New" w:hint="default"/>
+      </w:rPr>
+    </w:lvl>
+    <w:lvl w:ilvl="8" w:tplc="04090005" w:tentative="1">
+      <w:start w:val="1"/>
+      <w:numFmt w:val="bullet"/>
+      <w:lvlText w:val=""/>
+      <w:lvlJc w:val="left"/>
+      <w:pPr>
+        <w:ind w:left="6480" w:hanging="360"/>
+      </w:pPr>
+      <w:rPr>
+        <w:rFonts w:ascii="Wingdings" w:hAnsi="Wingdings" w:hint="default"/>
+      </w:rPr>
+    </w:lvl>
+  </w:abstractNum>
+  <w:abstractNum w:abstractNumId="18">
     <w:nsid w:val="3A2C6604"/>
     <w:multiLevelType w:val="hybridMultilevel"/>
     <w:tmpl w:val="4186114E"/>
@@ -3011,7 +6061,346 @@
       </w:rPr>
     </w:lvl>
   </w:abstractNum>
-  <w:abstractNum w:abstractNumId="10">
+  <w:abstractNum w:abstractNumId="19">
+    <w:nsid w:val="45761584"/>
+    <w:multiLevelType w:val="hybridMultilevel"/>
+    <w:tmpl w:val="4BD8F4A2"/>
+    <w:lvl w:ilvl="0" w:tplc="04090001">
+      <w:start w:val="1"/>
+      <w:numFmt w:val="bullet"/>
+      <w:lvlText w:val=""/>
+      <w:lvlJc w:val="left"/>
+      <w:pPr>
+        <w:ind w:left="3600" w:hanging="360"/>
+      </w:pPr>
+      <w:rPr>
+        <w:rFonts w:ascii="Symbol" w:hAnsi="Symbol" w:hint="default"/>
+      </w:rPr>
+    </w:lvl>
+    <w:lvl w:ilvl="1" w:tplc="04090003" w:tentative="1">
+      <w:start w:val="1"/>
+      <w:numFmt w:val="bullet"/>
+      <w:lvlText w:val="o"/>
+      <w:lvlJc w:val="left"/>
+      <w:pPr>
+        <w:ind w:left="4320" w:hanging="360"/>
+      </w:pPr>
+      <w:rPr>
+        <w:rFonts w:ascii="Courier New" w:hAnsi="Courier New" w:cs="Courier New" w:hint="default"/>
+      </w:rPr>
+    </w:lvl>
+    <w:lvl w:ilvl="2" w:tplc="04090005" w:tentative="1">
+      <w:start w:val="1"/>
+      <w:numFmt w:val="bullet"/>
+      <w:lvlText w:val=""/>
+      <w:lvlJc w:val="left"/>
+      <w:pPr>
+        <w:ind w:left="5040" w:hanging="360"/>
+      </w:pPr>
+      <w:rPr>
+        <w:rFonts w:ascii="Wingdings" w:hAnsi="Wingdings" w:hint="default"/>
+      </w:rPr>
+    </w:lvl>
+    <w:lvl w:ilvl="3" w:tplc="04090001" w:tentative="1">
+      <w:start w:val="1"/>
+      <w:numFmt w:val="bullet"/>
+      <w:lvlText w:val=""/>
+      <w:lvlJc w:val="left"/>
+      <w:pPr>
+        <w:ind w:left="5760" w:hanging="360"/>
+      </w:pPr>
+      <w:rPr>
+        <w:rFonts w:ascii="Symbol" w:hAnsi="Symbol" w:hint="default"/>
+      </w:rPr>
+    </w:lvl>
+    <w:lvl w:ilvl="4" w:tplc="04090003" w:tentative="1">
+      <w:start w:val="1"/>
+      <w:numFmt w:val="bullet"/>
+      <w:lvlText w:val="o"/>
+      <w:lvlJc w:val="left"/>
+      <w:pPr>
+        <w:ind w:left="6480" w:hanging="360"/>
+      </w:pPr>
+      <w:rPr>
+        <w:rFonts w:ascii="Courier New" w:hAnsi="Courier New" w:cs="Courier New" w:hint="default"/>
+      </w:rPr>
+    </w:lvl>
+    <w:lvl w:ilvl="5" w:tplc="04090005" w:tentative="1">
+      <w:start w:val="1"/>
+      <w:numFmt w:val="bullet"/>
+      <w:lvlText w:val=""/>
+      <w:lvlJc w:val="left"/>
+      <w:pPr>
+        <w:ind w:left="7200" w:hanging="360"/>
+      </w:pPr>
+      <w:rPr>
+        <w:rFonts w:ascii="Wingdings" w:hAnsi="Wingdings" w:hint="default"/>
+      </w:rPr>
+    </w:lvl>
+    <w:lvl w:ilvl="6" w:tplc="04090001" w:tentative="1">
+      <w:start w:val="1"/>
+      <w:numFmt w:val="bullet"/>
+      <w:lvlText w:val=""/>
+      <w:lvlJc w:val="left"/>
+      <w:pPr>
+        <w:ind w:left="7920" w:hanging="360"/>
+      </w:pPr>
+      <w:rPr>
+        <w:rFonts w:ascii="Symbol" w:hAnsi="Symbol" w:hint="default"/>
+      </w:rPr>
+    </w:lvl>
+    <w:lvl w:ilvl="7" w:tplc="04090003" w:tentative="1">
+      <w:start w:val="1"/>
+      <w:numFmt w:val="bullet"/>
+      <w:lvlText w:val="o"/>
+      <w:lvlJc w:val="left"/>
+      <w:pPr>
+        <w:ind w:left="8640" w:hanging="360"/>
+      </w:pPr>
+      <w:rPr>
+        <w:rFonts w:ascii="Courier New" w:hAnsi="Courier New" w:cs="Courier New" w:hint="default"/>
+      </w:rPr>
+    </w:lvl>
+    <w:lvl w:ilvl="8" w:tplc="04090005" w:tentative="1">
+      <w:start w:val="1"/>
+      <w:numFmt w:val="bullet"/>
+      <w:lvlText w:val=""/>
+      <w:lvlJc w:val="left"/>
+      <w:pPr>
+        <w:ind w:left="9360" w:hanging="360"/>
+      </w:pPr>
+      <w:rPr>
+        <w:rFonts w:ascii="Wingdings" w:hAnsi="Wingdings" w:hint="default"/>
+      </w:rPr>
+    </w:lvl>
+  </w:abstractNum>
+  <w:abstractNum w:abstractNumId="20">
+    <w:nsid w:val="48187C2D"/>
+    <w:multiLevelType w:val="hybridMultilevel"/>
+    <w:tmpl w:val="3138BA08"/>
+    <w:lvl w:ilvl="0" w:tplc="04090001">
+      <w:start w:val="1"/>
+      <w:numFmt w:val="bullet"/>
+      <w:lvlText w:val=""/>
+      <w:lvlJc w:val="left"/>
+      <w:pPr>
+        <w:ind w:left="720" w:hanging="360"/>
+      </w:pPr>
+      <w:rPr>
+        <w:rFonts w:ascii="Symbol" w:hAnsi="Symbol" w:hint="default"/>
+      </w:rPr>
+    </w:lvl>
+    <w:lvl w:ilvl="1" w:tplc="04090003" w:tentative="1">
+      <w:start w:val="1"/>
+      <w:numFmt w:val="bullet"/>
+      <w:lvlText w:val="o"/>
+      <w:lvlJc w:val="left"/>
+      <w:pPr>
+        <w:ind w:left="1440" w:hanging="360"/>
+      </w:pPr>
+      <w:rPr>
+        <w:rFonts w:ascii="Courier New" w:hAnsi="Courier New" w:cs="Courier New" w:hint="default"/>
+      </w:rPr>
+    </w:lvl>
+    <w:lvl w:ilvl="2" w:tplc="04090005" w:tentative="1">
+      <w:start w:val="1"/>
+      <w:numFmt w:val="bullet"/>
+      <w:lvlText w:val=""/>
+      <w:lvlJc w:val="left"/>
+      <w:pPr>
+        <w:ind w:left="2160" w:hanging="360"/>
+      </w:pPr>
+      <w:rPr>
+        <w:rFonts w:ascii="Wingdings" w:hAnsi="Wingdings" w:hint="default"/>
+      </w:rPr>
+    </w:lvl>
+    <w:lvl w:ilvl="3" w:tplc="04090001" w:tentative="1">
+      <w:start w:val="1"/>
+      <w:numFmt w:val="bullet"/>
+      <w:lvlText w:val=""/>
+      <w:lvlJc w:val="left"/>
+      <w:pPr>
+        <w:ind w:left="2880" w:hanging="360"/>
+      </w:pPr>
+      <w:rPr>
+        <w:rFonts w:ascii="Symbol" w:hAnsi="Symbol" w:hint="default"/>
+      </w:rPr>
+    </w:lvl>
+    <w:lvl w:ilvl="4" w:tplc="04090003" w:tentative="1">
+      <w:start w:val="1"/>
+      <w:numFmt w:val="bullet"/>
+      <w:lvlText w:val="o"/>
+      <w:lvlJc w:val="left"/>
+      <w:pPr>
+        <w:ind w:left="3600" w:hanging="360"/>
+      </w:pPr>
+      <w:rPr>
+        <w:rFonts w:ascii="Courier New" w:hAnsi="Courier New" w:cs="Courier New" w:hint="default"/>
+      </w:rPr>
+    </w:lvl>
+    <w:lvl w:ilvl="5" w:tplc="04090005" w:tentative="1">
+      <w:start w:val="1"/>
+      <w:numFmt w:val="bullet"/>
+      <w:lvlText w:val=""/>
+      <w:lvlJc w:val="left"/>
+      <w:pPr>
+        <w:ind w:left="4320" w:hanging="360"/>
+      </w:pPr>
+      <w:rPr>
+        <w:rFonts w:ascii="Wingdings" w:hAnsi="Wingdings" w:hint="default"/>
+      </w:rPr>
+    </w:lvl>
+    <w:lvl w:ilvl="6" w:tplc="04090001" w:tentative="1">
+      <w:start w:val="1"/>
+      <w:numFmt w:val="bullet"/>
+      <w:lvlText w:val=""/>
+      <w:lvlJc w:val="left"/>
+      <w:pPr>
+        <w:ind w:left="5040" w:hanging="360"/>
+      </w:pPr>
+      <w:rPr>
+        <w:rFonts w:ascii="Symbol" w:hAnsi="Symbol" w:hint="default"/>
+      </w:rPr>
+    </w:lvl>
+    <w:lvl w:ilvl="7" w:tplc="04090003" w:tentative="1">
+      <w:start w:val="1"/>
+      <w:numFmt w:val="bullet"/>
+      <w:lvlText w:val="o"/>
+      <w:lvlJc w:val="left"/>
+      <w:pPr>
+        <w:ind w:left="5760" w:hanging="360"/>
+      </w:pPr>
+      <w:rPr>
+        <w:rFonts w:ascii="Courier New" w:hAnsi="Courier New" w:cs="Courier New" w:hint="default"/>
+      </w:rPr>
+    </w:lvl>
+    <w:lvl w:ilvl="8" w:tplc="04090005" w:tentative="1">
+      <w:start w:val="1"/>
+      <w:numFmt w:val="bullet"/>
+      <w:lvlText w:val=""/>
+      <w:lvlJc w:val="left"/>
+      <w:pPr>
+        <w:ind w:left="6480" w:hanging="360"/>
+      </w:pPr>
+      <w:rPr>
+        <w:rFonts w:ascii="Wingdings" w:hAnsi="Wingdings" w:hint="default"/>
+      </w:rPr>
+    </w:lvl>
+  </w:abstractNum>
+  <w:abstractNum w:abstractNumId="21">
+    <w:nsid w:val="4A585EB8"/>
+    <w:multiLevelType w:val="hybridMultilevel"/>
+    <w:tmpl w:val="E3FA6A88"/>
+    <w:lvl w:ilvl="0" w:tplc="04090001">
+      <w:start w:val="1"/>
+      <w:numFmt w:val="bullet"/>
+      <w:lvlText w:val=""/>
+      <w:lvlJc w:val="left"/>
+      <w:pPr>
+        <w:ind w:left="720" w:hanging="360"/>
+      </w:pPr>
+      <w:rPr>
+        <w:rFonts w:ascii="Symbol" w:hAnsi="Symbol" w:hint="default"/>
+      </w:rPr>
+    </w:lvl>
+    <w:lvl w:ilvl="1" w:tplc="04090003" w:tentative="1">
+      <w:start w:val="1"/>
+      <w:numFmt w:val="bullet"/>
+      <w:lvlText w:val="o"/>
+      <w:lvlJc w:val="left"/>
+      <w:pPr>
+        <w:ind w:left="1440" w:hanging="360"/>
+      </w:pPr>
+      <w:rPr>
+        <w:rFonts w:ascii="Courier New" w:hAnsi="Courier New" w:cs="Courier New" w:hint="default"/>
+      </w:rPr>
+    </w:lvl>
+    <w:lvl w:ilvl="2" w:tplc="04090005" w:tentative="1">
+      <w:start w:val="1"/>
+      <w:numFmt w:val="bullet"/>
+      <w:lvlText w:val=""/>
+      <w:lvlJc w:val="left"/>
+      <w:pPr>
+        <w:ind w:left="2160" w:hanging="360"/>
+      </w:pPr>
+      <w:rPr>
+        <w:rFonts w:ascii="Wingdings" w:hAnsi="Wingdings" w:hint="default"/>
+      </w:rPr>
+    </w:lvl>
+    <w:lvl w:ilvl="3" w:tplc="04090001" w:tentative="1">
+      <w:start w:val="1"/>
+      <w:numFmt w:val="bullet"/>
+      <w:lvlText w:val=""/>
+      <w:lvlJc w:val="left"/>
+      <w:pPr>
+        <w:ind w:left="2880" w:hanging="360"/>
+      </w:pPr>
+      <w:rPr>
+        <w:rFonts w:ascii="Symbol" w:hAnsi="Symbol" w:hint="default"/>
+      </w:rPr>
+    </w:lvl>
+    <w:lvl w:ilvl="4" w:tplc="04090003" w:tentative="1">
+      <w:start w:val="1"/>
+      <w:numFmt w:val="bullet"/>
+      <w:lvlText w:val="o"/>
+      <w:lvlJc w:val="left"/>
+      <w:pPr>
+        <w:ind w:left="3600" w:hanging="360"/>
+      </w:pPr>
+      <w:rPr>
+        <w:rFonts w:ascii="Courier New" w:hAnsi="Courier New" w:cs="Courier New" w:hint="default"/>
+      </w:rPr>
+    </w:lvl>
+    <w:lvl w:ilvl="5" w:tplc="04090005" w:tentative="1">
+      <w:start w:val="1"/>
+      <w:numFmt w:val="bullet"/>
+      <w:lvlText w:val=""/>
+      <w:lvlJc w:val="left"/>
+      <w:pPr>
+        <w:ind w:left="4320" w:hanging="360"/>
+      </w:pPr>
+      <w:rPr>
+        <w:rFonts w:ascii="Wingdings" w:hAnsi="Wingdings" w:hint="default"/>
+      </w:rPr>
+    </w:lvl>
+    <w:lvl w:ilvl="6" w:tplc="04090001" w:tentative="1">
+      <w:start w:val="1"/>
+      <w:numFmt w:val="bullet"/>
+      <w:lvlText w:val=""/>
+      <w:lvlJc w:val="left"/>
+      <w:pPr>
+        <w:ind w:left="5040" w:hanging="360"/>
+      </w:pPr>
+      <w:rPr>
+        <w:rFonts w:ascii="Symbol" w:hAnsi="Symbol" w:hint="default"/>
+      </w:rPr>
+    </w:lvl>
+    <w:lvl w:ilvl="7" w:tplc="04090003" w:tentative="1">
+      <w:start w:val="1"/>
+      <w:numFmt w:val="bullet"/>
+      <w:lvlText w:val="o"/>
+      <w:lvlJc w:val="left"/>
+      <w:pPr>
+        <w:ind w:left="5760" w:hanging="360"/>
+      </w:pPr>
+      <w:rPr>
+        <w:rFonts w:ascii="Courier New" w:hAnsi="Courier New" w:cs="Courier New" w:hint="default"/>
+      </w:rPr>
+    </w:lvl>
+    <w:lvl w:ilvl="8" w:tplc="04090005" w:tentative="1">
+      <w:start w:val="1"/>
+      <w:numFmt w:val="bullet"/>
+      <w:lvlText w:val=""/>
+      <w:lvlJc w:val="left"/>
+      <w:pPr>
+        <w:ind w:left="6480" w:hanging="360"/>
+      </w:pPr>
+      <w:rPr>
+        <w:rFonts w:ascii="Wingdings" w:hAnsi="Wingdings" w:hint="default"/>
+      </w:rPr>
+    </w:lvl>
+  </w:abstractNum>
+  <w:abstractNum w:abstractNumId="22">
     <w:nsid w:val="4C3C56F3"/>
     <w:multiLevelType w:val="hybridMultilevel"/>
     <w:tmpl w:val="DF40514A"/>
@@ -3124,7 +6513,7 @@
       </w:rPr>
     </w:lvl>
   </w:abstractNum>
-  <w:abstractNum w:abstractNumId="11">
+  <w:abstractNum w:abstractNumId="23">
     <w:nsid w:val="4E584327"/>
     <w:multiLevelType w:val="hybridMultilevel"/>
     <w:tmpl w:val="BEDC96A8"/>
@@ -3237,7 +6626,798 @@
       </w:rPr>
     </w:lvl>
   </w:abstractNum>
-  <w:abstractNum w:abstractNumId="12">
+  <w:abstractNum w:abstractNumId="24">
+    <w:nsid w:val="53C867A5"/>
+    <w:multiLevelType w:val="hybridMultilevel"/>
+    <w:tmpl w:val="053AC2F0"/>
+    <w:lvl w:ilvl="0" w:tplc="04090001">
+      <w:start w:val="1"/>
+      <w:numFmt w:val="bullet"/>
+      <w:lvlText w:val=""/>
+      <w:lvlJc w:val="left"/>
+      <w:pPr>
+        <w:ind w:left="720" w:hanging="360"/>
+      </w:pPr>
+      <w:rPr>
+        <w:rFonts w:ascii="Symbol" w:hAnsi="Symbol" w:hint="default"/>
+      </w:rPr>
+    </w:lvl>
+    <w:lvl w:ilvl="1" w:tplc="04090003">
+      <w:start w:val="1"/>
+      <w:numFmt w:val="bullet"/>
+      <w:lvlText w:val="o"/>
+      <w:lvlJc w:val="left"/>
+      <w:pPr>
+        <w:ind w:left="1440" w:hanging="360"/>
+      </w:pPr>
+      <w:rPr>
+        <w:rFonts w:ascii="Courier New" w:hAnsi="Courier New" w:cs="Courier New" w:hint="default"/>
+      </w:rPr>
+    </w:lvl>
+    <w:lvl w:ilvl="2" w:tplc="04090005" w:tentative="1">
+      <w:start w:val="1"/>
+      <w:numFmt w:val="bullet"/>
+      <w:lvlText w:val=""/>
+      <w:lvlJc w:val="left"/>
+      <w:pPr>
+        <w:ind w:left="2160" w:hanging="360"/>
+      </w:pPr>
+      <w:rPr>
+        <w:rFonts w:ascii="Wingdings" w:hAnsi="Wingdings" w:hint="default"/>
+      </w:rPr>
+    </w:lvl>
+    <w:lvl w:ilvl="3" w:tplc="04090001" w:tentative="1">
+      <w:start w:val="1"/>
+      <w:numFmt w:val="bullet"/>
+      <w:lvlText w:val=""/>
+      <w:lvlJc w:val="left"/>
+      <w:pPr>
+        <w:ind w:left="2880" w:hanging="360"/>
+      </w:pPr>
+      <w:rPr>
+        <w:rFonts w:ascii="Symbol" w:hAnsi="Symbol" w:hint="default"/>
+      </w:rPr>
+    </w:lvl>
+    <w:lvl w:ilvl="4" w:tplc="04090003" w:tentative="1">
+      <w:start w:val="1"/>
+      <w:numFmt w:val="bullet"/>
+      <w:lvlText w:val="o"/>
+      <w:lvlJc w:val="left"/>
+      <w:pPr>
+        <w:ind w:left="3600" w:hanging="360"/>
+      </w:pPr>
+      <w:rPr>
+        <w:rFonts w:ascii="Courier New" w:hAnsi="Courier New" w:cs="Courier New" w:hint="default"/>
+      </w:rPr>
+    </w:lvl>
+    <w:lvl w:ilvl="5" w:tplc="04090005" w:tentative="1">
+      <w:start w:val="1"/>
+      <w:numFmt w:val="bullet"/>
+      <w:lvlText w:val=""/>
+      <w:lvlJc w:val="left"/>
+      <w:pPr>
+        <w:ind w:left="4320" w:hanging="360"/>
+      </w:pPr>
+      <w:rPr>
+        <w:rFonts w:ascii="Wingdings" w:hAnsi="Wingdings" w:hint="default"/>
+      </w:rPr>
+    </w:lvl>
+    <w:lvl w:ilvl="6" w:tplc="04090001" w:tentative="1">
+      <w:start w:val="1"/>
+      <w:numFmt w:val="bullet"/>
+      <w:lvlText w:val=""/>
+      <w:lvlJc w:val="left"/>
+      <w:pPr>
+        <w:ind w:left="5040" w:hanging="360"/>
+      </w:pPr>
+      <w:rPr>
+        <w:rFonts w:ascii="Symbol" w:hAnsi="Symbol" w:hint="default"/>
+      </w:rPr>
+    </w:lvl>
+    <w:lvl w:ilvl="7" w:tplc="04090003" w:tentative="1">
+      <w:start w:val="1"/>
+      <w:numFmt w:val="bullet"/>
+      <w:lvlText w:val="o"/>
+      <w:lvlJc w:val="left"/>
+      <w:pPr>
+        <w:ind w:left="5760" w:hanging="360"/>
+      </w:pPr>
+      <w:rPr>
+        <w:rFonts w:ascii="Courier New" w:hAnsi="Courier New" w:cs="Courier New" w:hint="default"/>
+      </w:rPr>
+    </w:lvl>
+    <w:lvl w:ilvl="8" w:tplc="04090005" w:tentative="1">
+      <w:start w:val="1"/>
+      <w:numFmt w:val="bullet"/>
+      <w:lvlText w:val=""/>
+      <w:lvlJc w:val="left"/>
+      <w:pPr>
+        <w:ind w:left="6480" w:hanging="360"/>
+      </w:pPr>
+      <w:rPr>
+        <w:rFonts w:ascii="Wingdings" w:hAnsi="Wingdings" w:hint="default"/>
+      </w:rPr>
+    </w:lvl>
+  </w:abstractNum>
+  <w:abstractNum w:abstractNumId="25">
+    <w:nsid w:val="571516D5"/>
+    <w:multiLevelType w:val="hybridMultilevel"/>
+    <w:tmpl w:val="1D70C374"/>
+    <w:lvl w:ilvl="0" w:tplc="04090001">
+      <w:start w:val="1"/>
+      <w:numFmt w:val="bullet"/>
+      <w:lvlText w:val=""/>
+      <w:lvlJc w:val="left"/>
+      <w:pPr>
+        <w:ind w:left="720" w:hanging="360"/>
+      </w:pPr>
+      <w:rPr>
+        <w:rFonts w:ascii="Symbol" w:hAnsi="Symbol" w:hint="default"/>
+      </w:rPr>
+    </w:lvl>
+    <w:lvl w:ilvl="1" w:tplc="04090003" w:tentative="1">
+      <w:start w:val="1"/>
+      <w:numFmt w:val="bullet"/>
+      <w:lvlText w:val="o"/>
+      <w:lvlJc w:val="left"/>
+      <w:pPr>
+        <w:ind w:left="1440" w:hanging="360"/>
+      </w:pPr>
+      <w:rPr>
+        <w:rFonts w:ascii="Courier New" w:hAnsi="Courier New" w:cs="Courier New" w:hint="default"/>
+      </w:rPr>
+    </w:lvl>
+    <w:lvl w:ilvl="2" w:tplc="04090005" w:tentative="1">
+      <w:start w:val="1"/>
+      <w:numFmt w:val="bullet"/>
+      <w:lvlText w:val=""/>
+      <w:lvlJc w:val="left"/>
+      <w:pPr>
+        <w:ind w:left="2160" w:hanging="360"/>
+      </w:pPr>
+      <w:rPr>
+        <w:rFonts w:ascii="Wingdings" w:hAnsi="Wingdings" w:hint="default"/>
+      </w:rPr>
+    </w:lvl>
+    <w:lvl w:ilvl="3" w:tplc="04090001" w:tentative="1">
+      <w:start w:val="1"/>
+      <w:numFmt w:val="bullet"/>
+      <w:lvlText w:val=""/>
+      <w:lvlJc w:val="left"/>
+      <w:pPr>
+        <w:ind w:left="2880" w:hanging="360"/>
+      </w:pPr>
+      <w:rPr>
+        <w:rFonts w:ascii="Symbol" w:hAnsi="Symbol" w:hint="default"/>
+      </w:rPr>
+    </w:lvl>
+    <w:lvl w:ilvl="4" w:tplc="04090003" w:tentative="1">
+      <w:start w:val="1"/>
+      <w:numFmt w:val="bullet"/>
+      <w:lvlText w:val="o"/>
+      <w:lvlJc w:val="left"/>
+      <w:pPr>
+        <w:ind w:left="3600" w:hanging="360"/>
+      </w:pPr>
+      <w:rPr>
+        <w:rFonts w:ascii="Courier New" w:hAnsi="Courier New" w:cs="Courier New" w:hint="default"/>
+      </w:rPr>
+    </w:lvl>
+    <w:lvl w:ilvl="5" w:tplc="04090005" w:tentative="1">
+      <w:start w:val="1"/>
+      <w:numFmt w:val="bullet"/>
+      <w:lvlText w:val=""/>
+      <w:lvlJc w:val="left"/>
+      <w:pPr>
+        <w:ind w:left="4320" w:hanging="360"/>
+      </w:pPr>
+      <w:rPr>
+        <w:rFonts w:ascii="Wingdings" w:hAnsi="Wingdings" w:hint="default"/>
+      </w:rPr>
+    </w:lvl>
+    <w:lvl w:ilvl="6" w:tplc="04090001" w:tentative="1">
+      <w:start w:val="1"/>
+      <w:numFmt w:val="bullet"/>
+      <w:lvlText w:val=""/>
+      <w:lvlJc w:val="left"/>
+      <w:pPr>
+        <w:ind w:left="5040" w:hanging="360"/>
+      </w:pPr>
+      <w:rPr>
+        <w:rFonts w:ascii="Symbol" w:hAnsi="Symbol" w:hint="default"/>
+      </w:rPr>
+    </w:lvl>
+    <w:lvl w:ilvl="7" w:tplc="04090003" w:tentative="1">
+      <w:start w:val="1"/>
+      <w:numFmt w:val="bullet"/>
+      <w:lvlText w:val="o"/>
+      <w:lvlJc w:val="left"/>
+      <w:pPr>
+        <w:ind w:left="5760" w:hanging="360"/>
+      </w:pPr>
+      <w:rPr>
+        <w:rFonts w:ascii="Courier New" w:hAnsi="Courier New" w:cs="Courier New" w:hint="default"/>
+      </w:rPr>
+    </w:lvl>
+    <w:lvl w:ilvl="8" w:tplc="04090005" w:tentative="1">
+      <w:start w:val="1"/>
+      <w:numFmt w:val="bullet"/>
+      <w:lvlText w:val=""/>
+      <w:lvlJc w:val="left"/>
+      <w:pPr>
+        <w:ind w:left="6480" w:hanging="360"/>
+      </w:pPr>
+      <w:rPr>
+        <w:rFonts w:ascii="Wingdings" w:hAnsi="Wingdings" w:hint="default"/>
+      </w:rPr>
+    </w:lvl>
+  </w:abstractNum>
+  <w:abstractNum w:abstractNumId="26">
+    <w:nsid w:val="589219E8"/>
+    <w:multiLevelType w:val="hybridMultilevel"/>
+    <w:tmpl w:val="0B9E196C"/>
+    <w:lvl w:ilvl="0" w:tplc="04090001">
+      <w:start w:val="1"/>
+      <w:numFmt w:val="bullet"/>
+      <w:lvlText w:val=""/>
+      <w:lvlJc w:val="left"/>
+      <w:pPr>
+        <w:ind w:left="720" w:hanging="360"/>
+      </w:pPr>
+      <w:rPr>
+        <w:rFonts w:ascii="Symbol" w:hAnsi="Symbol" w:hint="default"/>
+      </w:rPr>
+    </w:lvl>
+    <w:lvl w:ilvl="1" w:tplc="04090003" w:tentative="1">
+      <w:start w:val="1"/>
+      <w:numFmt w:val="bullet"/>
+      <w:lvlText w:val="o"/>
+      <w:lvlJc w:val="left"/>
+      <w:pPr>
+        <w:ind w:left="1440" w:hanging="360"/>
+      </w:pPr>
+      <w:rPr>
+        <w:rFonts w:ascii="Courier New" w:hAnsi="Courier New" w:cs="Courier New" w:hint="default"/>
+      </w:rPr>
+    </w:lvl>
+    <w:lvl w:ilvl="2" w:tplc="04090005" w:tentative="1">
+      <w:start w:val="1"/>
+      <w:numFmt w:val="bullet"/>
+      <w:lvlText w:val=""/>
+      <w:lvlJc w:val="left"/>
+      <w:pPr>
+        <w:ind w:left="2160" w:hanging="360"/>
+      </w:pPr>
+      <w:rPr>
+        <w:rFonts w:ascii="Wingdings" w:hAnsi="Wingdings" w:hint="default"/>
+      </w:rPr>
+    </w:lvl>
+    <w:lvl w:ilvl="3" w:tplc="04090001" w:tentative="1">
+      <w:start w:val="1"/>
+      <w:numFmt w:val="bullet"/>
+      <w:lvlText w:val=""/>
+      <w:lvlJc w:val="left"/>
+      <w:pPr>
+        <w:ind w:left="2880" w:hanging="360"/>
+      </w:pPr>
+      <w:rPr>
+        <w:rFonts w:ascii="Symbol" w:hAnsi="Symbol" w:hint="default"/>
+      </w:rPr>
+    </w:lvl>
+    <w:lvl w:ilvl="4" w:tplc="04090003" w:tentative="1">
+      <w:start w:val="1"/>
+      <w:numFmt w:val="bullet"/>
+      <w:lvlText w:val="o"/>
+      <w:lvlJc w:val="left"/>
+      <w:pPr>
+        <w:ind w:left="3600" w:hanging="360"/>
+      </w:pPr>
+      <w:rPr>
+        <w:rFonts w:ascii="Courier New" w:hAnsi="Courier New" w:cs="Courier New" w:hint="default"/>
+      </w:rPr>
+    </w:lvl>
+    <w:lvl w:ilvl="5" w:tplc="04090005" w:tentative="1">
+      <w:start w:val="1"/>
+      <w:numFmt w:val="bullet"/>
+      <w:lvlText w:val=""/>
+      <w:lvlJc w:val="left"/>
+      <w:pPr>
+        <w:ind w:left="4320" w:hanging="360"/>
+      </w:pPr>
+      <w:rPr>
+        <w:rFonts w:ascii="Wingdings" w:hAnsi="Wingdings" w:hint="default"/>
+      </w:rPr>
+    </w:lvl>
+    <w:lvl w:ilvl="6" w:tplc="04090001" w:tentative="1">
+      <w:start w:val="1"/>
+      <w:numFmt w:val="bullet"/>
+      <w:lvlText w:val=""/>
+      <w:lvlJc w:val="left"/>
+      <w:pPr>
+        <w:ind w:left="5040" w:hanging="360"/>
+      </w:pPr>
+      <w:rPr>
+        <w:rFonts w:ascii="Symbol" w:hAnsi="Symbol" w:hint="default"/>
+      </w:rPr>
+    </w:lvl>
+    <w:lvl w:ilvl="7" w:tplc="04090003" w:tentative="1">
+      <w:start w:val="1"/>
+      <w:numFmt w:val="bullet"/>
+      <w:lvlText w:val="o"/>
+      <w:lvlJc w:val="left"/>
+      <w:pPr>
+        <w:ind w:left="5760" w:hanging="360"/>
+      </w:pPr>
+      <w:rPr>
+        <w:rFonts w:ascii="Courier New" w:hAnsi="Courier New" w:cs="Courier New" w:hint="default"/>
+      </w:rPr>
+    </w:lvl>
+    <w:lvl w:ilvl="8" w:tplc="04090005" w:tentative="1">
+      <w:start w:val="1"/>
+      <w:numFmt w:val="bullet"/>
+      <w:lvlText w:val=""/>
+      <w:lvlJc w:val="left"/>
+      <w:pPr>
+        <w:ind w:left="6480" w:hanging="360"/>
+      </w:pPr>
+      <w:rPr>
+        <w:rFonts w:ascii="Wingdings" w:hAnsi="Wingdings" w:hint="default"/>
+      </w:rPr>
+    </w:lvl>
+  </w:abstractNum>
+  <w:abstractNum w:abstractNumId="27">
+    <w:nsid w:val="5B897036"/>
+    <w:multiLevelType w:val="hybridMultilevel"/>
+    <w:tmpl w:val="267A8C20"/>
+    <w:lvl w:ilvl="0" w:tplc="04090001">
+      <w:start w:val="1"/>
+      <w:numFmt w:val="bullet"/>
+      <w:lvlText w:val=""/>
+      <w:lvlJc w:val="left"/>
+      <w:pPr>
+        <w:ind w:left="720" w:hanging="360"/>
+      </w:pPr>
+      <w:rPr>
+        <w:rFonts w:ascii="Symbol" w:hAnsi="Symbol" w:hint="default"/>
+      </w:rPr>
+    </w:lvl>
+    <w:lvl w:ilvl="1" w:tplc="04090003" w:tentative="1">
+      <w:start w:val="1"/>
+      <w:numFmt w:val="bullet"/>
+      <w:lvlText w:val="o"/>
+      <w:lvlJc w:val="left"/>
+      <w:pPr>
+        <w:ind w:left="1440" w:hanging="360"/>
+      </w:pPr>
+      <w:rPr>
+        <w:rFonts w:ascii="Courier New" w:hAnsi="Courier New" w:cs="Courier New" w:hint="default"/>
+      </w:rPr>
+    </w:lvl>
+    <w:lvl w:ilvl="2" w:tplc="04090005" w:tentative="1">
+      <w:start w:val="1"/>
+      <w:numFmt w:val="bullet"/>
+      <w:lvlText w:val=""/>
+      <w:lvlJc w:val="left"/>
+      <w:pPr>
+        <w:ind w:left="2160" w:hanging="360"/>
+      </w:pPr>
+      <w:rPr>
+        <w:rFonts w:ascii="Wingdings" w:hAnsi="Wingdings" w:hint="default"/>
+      </w:rPr>
+    </w:lvl>
+    <w:lvl w:ilvl="3" w:tplc="04090001" w:tentative="1">
+      <w:start w:val="1"/>
+      <w:numFmt w:val="bullet"/>
+      <w:lvlText w:val=""/>
+      <w:lvlJc w:val="left"/>
+      <w:pPr>
+        <w:ind w:left="2880" w:hanging="360"/>
+      </w:pPr>
+      <w:rPr>
+        <w:rFonts w:ascii="Symbol" w:hAnsi="Symbol" w:hint="default"/>
+      </w:rPr>
+    </w:lvl>
+    <w:lvl w:ilvl="4" w:tplc="04090003" w:tentative="1">
+      <w:start w:val="1"/>
+      <w:numFmt w:val="bullet"/>
+      <w:lvlText w:val="o"/>
+      <w:lvlJc w:val="left"/>
+      <w:pPr>
+        <w:ind w:left="3600" w:hanging="360"/>
+      </w:pPr>
+      <w:rPr>
+        <w:rFonts w:ascii="Courier New" w:hAnsi="Courier New" w:cs="Courier New" w:hint="default"/>
+      </w:rPr>
+    </w:lvl>
+    <w:lvl w:ilvl="5" w:tplc="04090005" w:tentative="1">
+      <w:start w:val="1"/>
+      <w:numFmt w:val="bullet"/>
+      <w:lvlText w:val=""/>
+      <w:lvlJc w:val="left"/>
+      <w:pPr>
+        <w:ind w:left="4320" w:hanging="360"/>
+      </w:pPr>
+      <w:rPr>
+        <w:rFonts w:ascii="Wingdings" w:hAnsi="Wingdings" w:hint="default"/>
+      </w:rPr>
+    </w:lvl>
+    <w:lvl w:ilvl="6" w:tplc="04090001" w:tentative="1">
+      <w:start w:val="1"/>
+      <w:numFmt w:val="bullet"/>
+      <w:lvlText w:val=""/>
+      <w:lvlJc w:val="left"/>
+      <w:pPr>
+        <w:ind w:left="5040" w:hanging="360"/>
+      </w:pPr>
+      <w:rPr>
+        <w:rFonts w:ascii="Symbol" w:hAnsi="Symbol" w:hint="default"/>
+      </w:rPr>
+    </w:lvl>
+    <w:lvl w:ilvl="7" w:tplc="04090003" w:tentative="1">
+      <w:start w:val="1"/>
+      <w:numFmt w:val="bullet"/>
+      <w:lvlText w:val="o"/>
+      <w:lvlJc w:val="left"/>
+      <w:pPr>
+        <w:ind w:left="5760" w:hanging="360"/>
+      </w:pPr>
+      <w:rPr>
+        <w:rFonts w:ascii="Courier New" w:hAnsi="Courier New" w:cs="Courier New" w:hint="default"/>
+      </w:rPr>
+    </w:lvl>
+    <w:lvl w:ilvl="8" w:tplc="04090005" w:tentative="1">
+      <w:start w:val="1"/>
+      <w:numFmt w:val="bullet"/>
+      <w:lvlText w:val=""/>
+      <w:lvlJc w:val="left"/>
+      <w:pPr>
+        <w:ind w:left="6480" w:hanging="360"/>
+      </w:pPr>
+      <w:rPr>
+        <w:rFonts w:ascii="Wingdings" w:hAnsi="Wingdings" w:hint="default"/>
+      </w:rPr>
+    </w:lvl>
+  </w:abstractNum>
+  <w:abstractNum w:abstractNumId="28">
+    <w:nsid w:val="5C29605D"/>
+    <w:multiLevelType w:val="hybridMultilevel"/>
+    <w:tmpl w:val="481A5938"/>
+    <w:lvl w:ilvl="0" w:tplc="04090001">
+      <w:start w:val="1"/>
+      <w:numFmt w:val="bullet"/>
+      <w:lvlText w:val=""/>
+      <w:lvlJc w:val="left"/>
+      <w:pPr>
+        <w:ind w:left="720" w:hanging="360"/>
+      </w:pPr>
+      <w:rPr>
+        <w:rFonts w:ascii="Symbol" w:hAnsi="Symbol" w:hint="default"/>
+      </w:rPr>
+    </w:lvl>
+    <w:lvl w:ilvl="1" w:tplc="04090003" w:tentative="1">
+      <w:start w:val="1"/>
+      <w:numFmt w:val="bullet"/>
+      <w:lvlText w:val="o"/>
+      <w:lvlJc w:val="left"/>
+      <w:pPr>
+        <w:ind w:left="1440" w:hanging="360"/>
+      </w:pPr>
+      <w:rPr>
+        <w:rFonts w:ascii="Courier New" w:hAnsi="Courier New" w:cs="Courier New" w:hint="default"/>
+      </w:rPr>
+    </w:lvl>
+    <w:lvl w:ilvl="2" w:tplc="04090005" w:tentative="1">
+      <w:start w:val="1"/>
+      <w:numFmt w:val="bullet"/>
+      <w:lvlText w:val=""/>
+      <w:lvlJc w:val="left"/>
+      <w:pPr>
+        <w:ind w:left="2160" w:hanging="360"/>
+      </w:pPr>
+      <w:rPr>
+        <w:rFonts w:ascii="Wingdings" w:hAnsi="Wingdings" w:hint="default"/>
+      </w:rPr>
+    </w:lvl>
+    <w:lvl w:ilvl="3" w:tplc="04090001" w:tentative="1">
+      <w:start w:val="1"/>
+      <w:numFmt w:val="bullet"/>
+      <w:lvlText w:val=""/>
+      <w:lvlJc w:val="left"/>
+      <w:pPr>
+        <w:ind w:left="2880" w:hanging="360"/>
+      </w:pPr>
+      <w:rPr>
+        <w:rFonts w:ascii="Symbol" w:hAnsi="Symbol" w:hint="default"/>
+      </w:rPr>
+    </w:lvl>
+    <w:lvl w:ilvl="4" w:tplc="04090003" w:tentative="1">
+      <w:start w:val="1"/>
+      <w:numFmt w:val="bullet"/>
+      <w:lvlText w:val="o"/>
+      <w:lvlJc w:val="left"/>
+      <w:pPr>
+        <w:ind w:left="3600" w:hanging="360"/>
+      </w:pPr>
+      <w:rPr>
+        <w:rFonts w:ascii="Courier New" w:hAnsi="Courier New" w:cs="Courier New" w:hint="default"/>
+      </w:rPr>
+    </w:lvl>
+    <w:lvl w:ilvl="5" w:tplc="04090005" w:tentative="1">
+      <w:start w:val="1"/>
+      <w:numFmt w:val="bullet"/>
+      <w:lvlText w:val=""/>
+      <w:lvlJc w:val="left"/>
+      <w:pPr>
+        <w:ind w:left="4320" w:hanging="360"/>
+      </w:pPr>
+      <w:rPr>
+        <w:rFonts w:ascii="Wingdings" w:hAnsi="Wingdings" w:hint="default"/>
+      </w:rPr>
+    </w:lvl>
+    <w:lvl w:ilvl="6" w:tplc="04090001" w:tentative="1">
+      <w:start w:val="1"/>
+      <w:numFmt w:val="bullet"/>
+      <w:lvlText w:val=""/>
+      <w:lvlJc w:val="left"/>
+      <w:pPr>
+        <w:ind w:left="5040" w:hanging="360"/>
+      </w:pPr>
+      <w:rPr>
+        <w:rFonts w:ascii="Symbol" w:hAnsi="Symbol" w:hint="default"/>
+      </w:rPr>
+    </w:lvl>
+    <w:lvl w:ilvl="7" w:tplc="04090003" w:tentative="1">
+      <w:start w:val="1"/>
+      <w:numFmt w:val="bullet"/>
+      <w:lvlText w:val="o"/>
+      <w:lvlJc w:val="left"/>
+      <w:pPr>
+        <w:ind w:left="5760" w:hanging="360"/>
+      </w:pPr>
+      <w:rPr>
+        <w:rFonts w:ascii="Courier New" w:hAnsi="Courier New" w:cs="Courier New" w:hint="default"/>
+      </w:rPr>
+    </w:lvl>
+    <w:lvl w:ilvl="8" w:tplc="04090005" w:tentative="1">
+      <w:start w:val="1"/>
+      <w:numFmt w:val="bullet"/>
+      <w:lvlText w:val=""/>
+      <w:lvlJc w:val="left"/>
+      <w:pPr>
+        <w:ind w:left="6480" w:hanging="360"/>
+      </w:pPr>
+      <w:rPr>
+        <w:rFonts w:ascii="Wingdings" w:hAnsi="Wingdings" w:hint="default"/>
+      </w:rPr>
+    </w:lvl>
+  </w:abstractNum>
+  <w:abstractNum w:abstractNumId="29">
+    <w:nsid w:val="5CA20CFF"/>
+    <w:multiLevelType w:val="hybridMultilevel"/>
+    <w:tmpl w:val="94D42BFA"/>
+    <w:lvl w:ilvl="0" w:tplc="04090001">
+      <w:start w:val="1"/>
+      <w:numFmt w:val="bullet"/>
+      <w:lvlText w:val=""/>
+      <w:lvlJc w:val="left"/>
+      <w:pPr>
+        <w:ind w:left="720" w:hanging="360"/>
+      </w:pPr>
+      <w:rPr>
+        <w:rFonts w:ascii="Symbol" w:hAnsi="Symbol" w:hint="default"/>
+      </w:rPr>
+    </w:lvl>
+    <w:lvl w:ilvl="1" w:tplc="04090003" w:tentative="1">
+      <w:start w:val="1"/>
+      <w:numFmt w:val="bullet"/>
+      <w:lvlText w:val="o"/>
+      <w:lvlJc w:val="left"/>
+      <w:pPr>
+        <w:ind w:left="1440" w:hanging="360"/>
+      </w:pPr>
+      <w:rPr>
+        <w:rFonts w:ascii="Courier New" w:hAnsi="Courier New" w:cs="Courier New" w:hint="default"/>
+      </w:rPr>
+    </w:lvl>
+    <w:lvl w:ilvl="2" w:tplc="04090005" w:tentative="1">
+      <w:start w:val="1"/>
+      <w:numFmt w:val="bullet"/>
+      <w:lvlText w:val=""/>
+      <w:lvlJc w:val="left"/>
+      <w:pPr>
+        <w:ind w:left="2160" w:hanging="360"/>
+      </w:pPr>
+      <w:rPr>
+        <w:rFonts w:ascii="Wingdings" w:hAnsi="Wingdings" w:hint="default"/>
+      </w:rPr>
+    </w:lvl>
+    <w:lvl w:ilvl="3" w:tplc="04090001" w:tentative="1">
+      <w:start w:val="1"/>
+      <w:numFmt w:val="bullet"/>
+      <w:lvlText w:val=""/>
+      <w:lvlJc w:val="left"/>
+      <w:pPr>
+        <w:ind w:left="2880" w:hanging="360"/>
+      </w:pPr>
+      <w:rPr>
+        <w:rFonts w:ascii="Symbol" w:hAnsi="Symbol" w:hint="default"/>
+      </w:rPr>
+    </w:lvl>
+    <w:lvl w:ilvl="4" w:tplc="04090003" w:tentative="1">
+      <w:start w:val="1"/>
+      <w:numFmt w:val="bullet"/>
+      <w:lvlText w:val="o"/>
+      <w:lvlJc w:val="left"/>
+      <w:pPr>
+        <w:ind w:left="3600" w:hanging="360"/>
+      </w:pPr>
+      <w:rPr>
+        <w:rFonts w:ascii="Courier New" w:hAnsi="Courier New" w:cs="Courier New" w:hint="default"/>
+      </w:rPr>
+    </w:lvl>
+    <w:lvl w:ilvl="5" w:tplc="04090005" w:tentative="1">
+      <w:start w:val="1"/>
+      <w:numFmt w:val="bullet"/>
+      <w:lvlText w:val=""/>
+      <w:lvlJc w:val="left"/>
+      <w:pPr>
+        <w:ind w:left="4320" w:hanging="360"/>
+      </w:pPr>
+      <w:rPr>
+        <w:rFonts w:ascii="Wingdings" w:hAnsi="Wingdings" w:hint="default"/>
+      </w:rPr>
+    </w:lvl>
+    <w:lvl w:ilvl="6" w:tplc="04090001" w:tentative="1">
+      <w:start w:val="1"/>
+      <w:numFmt w:val="bullet"/>
+      <w:lvlText w:val=""/>
+      <w:lvlJc w:val="left"/>
+      <w:pPr>
+        <w:ind w:left="5040" w:hanging="360"/>
+      </w:pPr>
+      <w:rPr>
+        <w:rFonts w:ascii="Symbol" w:hAnsi="Symbol" w:hint="default"/>
+      </w:rPr>
+    </w:lvl>
+    <w:lvl w:ilvl="7" w:tplc="04090003" w:tentative="1">
+      <w:start w:val="1"/>
+      <w:numFmt w:val="bullet"/>
+      <w:lvlText w:val="o"/>
+      <w:lvlJc w:val="left"/>
+      <w:pPr>
+        <w:ind w:left="5760" w:hanging="360"/>
+      </w:pPr>
+      <w:rPr>
+        <w:rFonts w:ascii="Courier New" w:hAnsi="Courier New" w:cs="Courier New" w:hint="default"/>
+      </w:rPr>
+    </w:lvl>
+    <w:lvl w:ilvl="8" w:tplc="04090005" w:tentative="1">
+      <w:start w:val="1"/>
+      <w:numFmt w:val="bullet"/>
+      <w:lvlText w:val=""/>
+      <w:lvlJc w:val="left"/>
+      <w:pPr>
+        <w:ind w:left="6480" w:hanging="360"/>
+      </w:pPr>
+      <w:rPr>
+        <w:rFonts w:ascii="Wingdings" w:hAnsi="Wingdings" w:hint="default"/>
+      </w:rPr>
+    </w:lvl>
+  </w:abstractNum>
+  <w:abstractNum w:abstractNumId="30">
+    <w:nsid w:val="628964E3"/>
+    <w:multiLevelType w:val="hybridMultilevel"/>
+    <w:tmpl w:val="581EDFA0"/>
+    <w:lvl w:ilvl="0" w:tplc="04090001">
+      <w:start w:val="1"/>
+      <w:numFmt w:val="bullet"/>
+      <w:lvlText w:val=""/>
+      <w:lvlJc w:val="left"/>
+      <w:pPr>
+        <w:ind w:left="3600" w:hanging="360"/>
+      </w:pPr>
+      <w:rPr>
+        <w:rFonts w:ascii="Symbol" w:hAnsi="Symbol" w:hint="default"/>
+      </w:rPr>
+    </w:lvl>
+    <w:lvl w:ilvl="1" w:tplc="04090003" w:tentative="1">
+      <w:start w:val="1"/>
+      <w:numFmt w:val="bullet"/>
+      <w:lvlText w:val="o"/>
+      <w:lvlJc w:val="left"/>
+      <w:pPr>
+        <w:ind w:left="4320" w:hanging="360"/>
+      </w:pPr>
+      <w:rPr>
+        <w:rFonts w:ascii="Courier New" w:hAnsi="Courier New" w:cs="Courier New" w:hint="default"/>
+      </w:rPr>
+    </w:lvl>
+    <w:lvl w:ilvl="2" w:tplc="04090005" w:tentative="1">
+      <w:start w:val="1"/>
+      <w:numFmt w:val="bullet"/>
+      <w:lvlText w:val=""/>
+      <w:lvlJc w:val="left"/>
+      <w:pPr>
+        <w:ind w:left="5040" w:hanging="360"/>
+      </w:pPr>
+      <w:rPr>
+        <w:rFonts w:ascii="Wingdings" w:hAnsi="Wingdings" w:hint="default"/>
+      </w:rPr>
+    </w:lvl>
+    <w:lvl w:ilvl="3" w:tplc="04090001" w:tentative="1">
+      <w:start w:val="1"/>
+      <w:numFmt w:val="bullet"/>
+      <w:lvlText w:val=""/>
+      <w:lvlJc w:val="left"/>
+      <w:pPr>
+        <w:ind w:left="5760" w:hanging="360"/>
+      </w:pPr>
+      <w:rPr>
+        <w:rFonts w:ascii="Symbol" w:hAnsi="Symbol" w:hint="default"/>
+      </w:rPr>
+    </w:lvl>
+    <w:lvl w:ilvl="4" w:tplc="04090003" w:tentative="1">
+      <w:start w:val="1"/>
+      <w:numFmt w:val="bullet"/>
+      <w:lvlText w:val="o"/>
+      <w:lvlJc w:val="left"/>
+      <w:pPr>
+        <w:ind w:left="6480" w:hanging="360"/>
+      </w:pPr>
+      <w:rPr>
+        <w:rFonts w:ascii="Courier New" w:hAnsi="Courier New" w:cs="Courier New" w:hint="default"/>
+      </w:rPr>
+    </w:lvl>
+    <w:lvl w:ilvl="5" w:tplc="04090005" w:tentative="1">
+      <w:start w:val="1"/>
+      <w:numFmt w:val="bullet"/>
+      <w:lvlText w:val=""/>
+      <w:lvlJc w:val="left"/>
+      <w:pPr>
+        <w:ind w:left="7200" w:hanging="360"/>
+      </w:pPr>
+      <w:rPr>
+        <w:rFonts w:ascii="Wingdings" w:hAnsi="Wingdings" w:hint="default"/>
+      </w:rPr>
+    </w:lvl>
+    <w:lvl w:ilvl="6" w:tplc="04090001" w:tentative="1">
+      <w:start w:val="1"/>
+      <w:numFmt w:val="bullet"/>
+      <w:lvlText w:val=""/>
+      <w:lvlJc w:val="left"/>
+      <w:pPr>
+        <w:ind w:left="7920" w:hanging="360"/>
+      </w:pPr>
+      <w:rPr>
+        <w:rFonts w:ascii="Symbol" w:hAnsi="Symbol" w:hint="default"/>
+      </w:rPr>
+    </w:lvl>
+    <w:lvl w:ilvl="7" w:tplc="04090003" w:tentative="1">
+      <w:start w:val="1"/>
+      <w:numFmt w:val="bullet"/>
+      <w:lvlText w:val="o"/>
+      <w:lvlJc w:val="left"/>
+      <w:pPr>
+        <w:ind w:left="8640" w:hanging="360"/>
+      </w:pPr>
+      <w:rPr>
+        <w:rFonts w:ascii="Courier New" w:hAnsi="Courier New" w:cs="Courier New" w:hint="default"/>
+      </w:rPr>
+    </w:lvl>
+    <w:lvl w:ilvl="8" w:tplc="04090005" w:tentative="1">
+      <w:start w:val="1"/>
+      <w:numFmt w:val="bullet"/>
+      <w:lvlText w:val=""/>
+      <w:lvlJc w:val="left"/>
+      <w:pPr>
+        <w:ind w:left="9360" w:hanging="360"/>
+      </w:pPr>
+      <w:rPr>
+        <w:rFonts w:ascii="Wingdings" w:hAnsi="Wingdings" w:hint="default"/>
+      </w:rPr>
+    </w:lvl>
+  </w:abstractNum>
+  <w:abstractNum w:abstractNumId="31">
     <w:nsid w:val="65B05D9B"/>
     <w:multiLevelType w:val="hybridMultilevel"/>
     <w:tmpl w:val="7FF2071E"/>
@@ -3350,7 +7530,120 @@
       </w:rPr>
     </w:lvl>
   </w:abstractNum>
-  <w:abstractNum w:abstractNumId="13">
+  <w:abstractNum w:abstractNumId="32">
+    <w:nsid w:val="65D02EB9"/>
+    <w:multiLevelType w:val="hybridMultilevel"/>
+    <w:tmpl w:val="D72E7F92"/>
+    <w:lvl w:ilvl="0" w:tplc="04090001">
+      <w:start w:val="1"/>
+      <w:numFmt w:val="bullet"/>
+      <w:lvlText w:val=""/>
+      <w:lvlJc w:val="left"/>
+      <w:pPr>
+        <w:ind w:left="720" w:hanging="360"/>
+      </w:pPr>
+      <w:rPr>
+        <w:rFonts w:ascii="Symbol" w:hAnsi="Symbol" w:hint="default"/>
+      </w:rPr>
+    </w:lvl>
+    <w:lvl w:ilvl="1" w:tplc="04090003">
+      <w:start w:val="1"/>
+      <w:numFmt w:val="bullet"/>
+      <w:lvlText w:val="o"/>
+      <w:lvlJc w:val="left"/>
+      <w:pPr>
+        <w:ind w:left="1440" w:hanging="360"/>
+      </w:pPr>
+      <w:rPr>
+        <w:rFonts w:ascii="Courier New" w:hAnsi="Courier New" w:cs="Courier New" w:hint="default"/>
+      </w:rPr>
+    </w:lvl>
+    <w:lvl w:ilvl="2" w:tplc="04090005">
+      <w:start w:val="1"/>
+      <w:numFmt w:val="bullet"/>
+      <w:lvlText w:val=""/>
+      <w:lvlJc w:val="left"/>
+      <w:pPr>
+        <w:ind w:left="2160" w:hanging="360"/>
+      </w:pPr>
+      <w:rPr>
+        <w:rFonts w:ascii="Wingdings" w:hAnsi="Wingdings" w:hint="default"/>
+      </w:rPr>
+    </w:lvl>
+    <w:lvl w:ilvl="3" w:tplc="04090001" w:tentative="1">
+      <w:start w:val="1"/>
+      <w:numFmt w:val="bullet"/>
+      <w:lvlText w:val=""/>
+      <w:lvlJc w:val="left"/>
+      <w:pPr>
+        <w:ind w:left="2880" w:hanging="360"/>
+      </w:pPr>
+      <w:rPr>
+        <w:rFonts w:ascii="Symbol" w:hAnsi="Symbol" w:hint="default"/>
+      </w:rPr>
+    </w:lvl>
+    <w:lvl w:ilvl="4" w:tplc="04090003" w:tentative="1">
+      <w:start w:val="1"/>
+      <w:numFmt w:val="bullet"/>
+      <w:lvlText w:val="o"/>
+      <w:lvlJc w:val="left"/>
+      <w:pPr>
+        <w:ind w:left="3600" w:hanging="360"/>
+      </w:pPr>
+      <w:rPr>
+        <w:rFonts w:ascii="Courier New" w:hAnsi="Courier New" w:cs="Courier New" w:hint="default"/>
+      </w:rPr>
+    </w:lvl>
+    <w:lvl w:ilvl="5" w:tplc="04090005" w:tentative="1">
+      <w:start w:val="1"/>
+      <w:numFmt w:val="bullet"/>
+      <w:lvlText w:val=""/>
+      <w:lvlJc w:val="left"/>
+      <w:pPr>
+        <w:ind w:left="4320" w:hanging="360"/>
+      </w:pPr>
+      <w:rPr>
+        <w:rFonts w:ascii="Wingdings" w:hAnsi="Wingdings" w:hint="default"/>
+      </w:rPr>
+    </w:lvl>
+    <w:lvl w:ilvl="6" w:tplc="04090001" w:tentative="1">
+      <w:start w:val="1"/>
+      <w:numFmt w:val="bullet"/>
+      <w:lvlText w:val=""/>
+      <w:lvlJc w:val="left"/>
+      <w:pPr>
+        <w:ind w:left="5040" w:hanging="360"/>
+      </w:pPr>
+      <w:rPr>
+        <w:rFonts w:ascii="Symbol" w:hAnsi="Symbol" w:hint="default"/>
+      </w:rPr>
+    </w:lvl>
+    <w:lvl w:ilvl="7" w:tplc="04090003" w:tentative="1">
+      <w:start w:val="1"/>
+      <w:numFmt w:val="bullet"/>
+      <w:lvlText w:val="o"/>
+      <w:lvlJc w:val="left"/>
+      <w:pPr>
+        <w:ind w:left="5760" w:hanging="360"/>
+      </w:pPr>
+      <w:rPr>
+        <w:rFonts w:ascii="Courier New" w:hAnsi="Courier New" w:cs="Courier New" w:hint="default"/>
+      </w:rPr>
+    </w:lvl>
+    <w:lvl w:ilvl="8" w:tplc="04090005" w:tentative="1">
+      <w:start w:val="1"/>
+      <w:numFmt w:val="bullet"/>
+      <w:lvlText w:val=""/>
+      <w:lvlJc w:val="left"/>
+      <w:pPr>
+        <w:ind w:left="6480" w:hanging="360"/>
+      </w:pPr>
+      <w:rPr>
+        <w:rFonts w:ascii="Wingdings" w:hAnsi="Wingdings" w:hint="default"/>
+      </w:rPr>
+    </w:lvl>
+  </w:abstractNum>
+  <w:abstractNum w:abstractNumId="33">
     <w:nsid w:val="6B54471C"/>
     <w:multiLevelType w:val="hybridMultilevel"/>
     <w:tmpl w:val="A5C05862"/>
@@ -3463,47 +7756,455 @@
       </w:rPr>
     </w:lvl>
   </w:abstractNum>
+  <w:abstractNum w:abstractNumId="34">
+    <w:nsid w:val="6BCC4143"/>
+    <w:multiLevelType w:val="hybridMultilevel"/>
+    <w:tmpl w:val="DE026FD4"/>
+    <w:lvl w:ilvl="0" w:tplc="04090001">
+      <w:start w:val="1"/>
+      <w:numFmt w:val="bullet"/>
+      <w:lvlText w:val=""/>
+      <w:lvlJc w:val="left"/>
+      <w:pPr>
+        <w:ind w:left="720" w:hanging="360"/>
+      </w:pPr>
+      <w:rPr>
+        <w:rFonts w:ascii="Symbol" w:hAnsi="Symbol" w:hint="default"/>
+      </w:rPr>
+    </w:lvl>
+    <w:lvl w:ilvl="1" w:tplc="04090003">
+      <w:start w:val="1"/>
+      <w:numFmt w:val="bullet"/>
+      <w:lvlText w:val="o"/>
+      <w:lvlJc w:val="left"/>
+      <w:pPr>
+        <w:ind w:left="1440" w:hanging="360"/>
+      </w:pPr>
+      <w:rPr>
+        <w:rFonts w:ascii="Courier New" w:hAnsi="Courier New" w:cs="Courier New" w:hint="default"/>
+      </w:rPr>
+    </w:lvl>
+    <w:lvl w:ilvl="2" w:tplc="04090005" w:tentative="1">
+      <w:start w:val="1"/>
+      <w:numFmt w:val="bullet"/>
+      <w:lvlText w:val=""/>
+      <w:lvlJc w:val="left"/>
+      <w:pPr>
+        <w:ind w:left="2160" w:hanging="360"/>
+      </w:pPr>
+      <w:rPr>
+        <w:rFonts w:ascii="Wingdings" w:hAnsi="Wingdings" w:hint="default"/>
+      </w:rPr>
+    </w:lvl>
+    <w:lvl w:ilvl="3" w:tplc="04090001" w:tentative="1">
+      <w:start w:val="1"/>
+      <w:numFmt w:val="bullet"/>
+      <w:lvlText w:val=""/>
+      <w:lvlJc w:val="left"/>
+      <w:pPr>
+        <w:ind w:left="2880" w:hanging="360"/>
+      </w:pPr>
+      <w:rPr>
+        <w:rFonts w:ascii="Symbol" w:hAnsi="Symbol" w:hint="default"/>
+      </w:rPr>
+    </w:lvl>
+    <w:lvl w:ilvl="4" w:tplc="04090003" w:tentative="1">
+      <w:start w:val="1"/>
+      <w:numFmt w:val="bullet"/>
+      <w:lvlText w:val="o"/>
+      <w:lvlJc w:val="left"/>
+      <w:pPr>
+        <w:ind w:left="3600" w:hanging="360"/>
+      </w:pPr>
+      <w:rPr>
+        <w:rFonts w:ascii="Courier New" w:hAnsi="Courier New" w:cs="Courier New" w:hint="default"/>
+      </w:rPr>
+    </w:lvl>
+    <w:lvl w:ilvl="5" w:tplc="04090005" w:tentative="1">
+      <w:start w:val="1"/>
+      <w:numFmt w:val="bullet"/>
+      <w:lvlText w:val=""/>
+      <w:lvlJc w:val="left"/>
+      <w:pPr>
+        <w:ind w:left="4320" w:hanging="360"/>
+      </w:pPr>
+      <w:rPr>
+        <w:rFonts w:ascii="Wingdings" w:hAnsi="Wingdings" w:hint="default"/>
+      </w:rPr>
+    </w:lvl>
+    <w:lvl w:ilvl="6" w:tplc="04090001" w:tentative="1">
+      <w:start w:val="1"/>
+      <w:numFmt w:val="bullet"/>
+      <w:lvlText w:val=""/>
+      <w:lvlJc w:val="left"/>
+      <w:pPr>
+        <w:ind w:left="5040" w:hanging="360"/>
+      </w:pPr>
+      <w:rPr>
+        <w:rFonts w:ascii="Symbol" w:hAnsi="Symbol" w:hint="default"/>
+      </w:rPr>
+    </w:lvl>
+    <w:lvl w:ilvl="7" w:tplc="04090003" w:tentative="1">
+      <w:start w:val="1"/>
+      <w:numFmt w:val="bullet"/>
+      <w:lvlText w:val="o"/>
+      <w:lvlJc w:val="left"/>
+      <w:pPr>
+        <w:ind w:left="5760" w:hanging="360"/>
+      </w:pPr>
+      <w:rPr>
+        <w:rFonts w:ascii="Courier New" w:hAnsi="Courier New" w:cs="Courier New" w:hint="default"/>
+      </w:rPr>
+    </w:lvl>
+    <w:lvl w:ilvl="8" w:tplc="04090005" w:tentative="1">
+      <w:start w:val="1"/>
+      <w:numFmt w:val="bullet"/>
+      <w:lvlText w:val=""/>
+      <w:lvlJc w:val="left"/>
+      <w:pPr>
+        <w:ind w:left="6480" w:hanging="360"/>
+      </w:pPr>
+      <w:rPr>
+        <w:rFonts w:ascii="Wingdings" w:hAnsi="Wingdings" w:hint="default"/>
+      </w:rPr>
+    </w:lvl>
+  </w:abstractNum>
+  <w:abstractNum w:abstractNumId="35">
+    <w:nsid w:val="6EED43D0"/>
+    <w:multiLevelType w:val="hybridMultilevel"/>
+    <w:tmpl w:val="751C450A"/>
+    <w:lvl w:ilvl="0" w:tplc="04090001">
+      <w:start w:val="1"/>
+      <w:numFmt w:val="bullet"/>
+      <w:lvlText w:val=""/>
+      <w:lvlJc w:val="left"/>
+      <w:pPr>
+        <w:ind w:left="720" w:hanging="360"/>
+      </w:pPr>
+      <w:rPr>
+        <w:rFonts w:ascii="Symbol" w:hAnsi="Symbol" w:hint="default"/>
+      </w:rPr>
+    </w:lvl>
+    <w:lvl w:ilvl="1" w:tplc="04090003" w:tentative="1">
+      <w:start w:val="1"/>
+      <w:numFmt w:val="bullet"/>
+      <w:lvlText w:val="o"/>
+      <w:lvlJc w:val="left"/>
+      <w:pPr>
+        <w:ind w:left="1440" w:hanging="360"/>
+      </w:pPr>
+      <w:rPr>
+        <w:rFonts w:ascii="Courier New" w:hAnsi="Courier New" w:cs="Courier New" w:hint="default"/>
+      </w:rPr>
+    </w:lvl>
+    <w:lvl w:ilvl="2" w:tplc="04090005" w:tentative="1">
+      <w:start w:val="1"/>
+      <w:numFmt w:val="bullet"/>
+      <w:lvlText w:val=""/>
+      <w:lvlJc w:val="left"/>
+      <w:pPr>
+        <w:ind w:left="2160" w:hanging="360"/>
+      </w:pPr>
+      <w:rPr>
+        <w:rFonts w:ascii="Wingdings" w:hAnsi="Wingdings" w:hint="default"/>
+      </w:rPr>
+    </w:lvl>
+    <w:lvl w:ilvl="3" w:tplc="04090001" w:tentative="1">
+      <w:start w:val="1"/>
+      <w:numFmt w:val="bullet"/>
+      <w:lvlText w:val=""/>
+      <w:lvlJc w:val="left"/>
+      <w:pPr>
+        <w:ind w:left="2880" w:hanging="360"/>
+      </w:pPr>
+      <w:rPr>
+        <w:rFonts w:ascii="Symbol" w:hAnsi="Symbol" w:hint="default"/>
+      </w:rPr>
+    </w:lvl>
+    <w:lvl w:ilvl="4" w:tplc="04090003" w:tentative="1">
+      <w:start w:val="1"/>
+      <w:numFmt w:val="bullet"/>
+      <w:lvlText w:val="o"/>
+      <w:lvlJc w:val="left"/>
+      <w:pPr>
+        <w:ind w:left="3600" w:hanging="360"/>
+      </w:pPr>
+      <w:rPr>
+        <w:rFonts w:ascii="Courier New" w:hAnsi="Courier New" w:cs="Courier New" w:hint="default"/>
+      </w:rPr>
+    </w:lvl>
+    <w:lvl w:ilvl="5" w:tplc="04090005" w:tentative="1">
+      <w:start w:val="1"/>
+      <w:numFmt w:val="bullet"/>
+      <w:lvlText w:val=""/>
+      <w:lvlJc w:val="left"/>
+      <w:pPr>
+        <w:ind w:left="4320" w:hanging="360"/>
+      </w:pPr>
+      <w:rPr>
+        <w:rFonts w:ascii="Wingdings" w:hAnsi="Wingdings" w:hint="default"/>
+      </w:rPr>
+    </w:lvl>
+    <w:lvl w:ilvl="6" w:tplc="04090001" w:tentative="1">
+      <w:start w:val="1"/>
+      <w:numFmt w:val="bullet"/>
+      <w:lvlText w:val=""/>
+      <w:lvlJc w:val="left"/>
+      <w:pPr>
+        <w:ind w:left="5040" w:hanging="360"/>
+      </w:pPr>
+      <w:rPr>
+        <w:rFonts w:ascii="Symbol" w:hAnsi="Symbol" w:hint="default"/>
+      </w:rPr>
+    </w:lvl>
+    <w:lvl w:ilvl="7" w:tplc="04090003" w:tentative="1">
+      <w:start w:val="1"/>
+      <w:numFmt w:val="bullet"/>
+      <w:lvlText w:val="o"/>
+      <w:lvlJc w:val="left"/>
+      <w:pPr>
+        <w:ind w:left="5760" w:hanging="360"/>
+      </w:pPr>
+      <w:rPr>
+        <w:rFonts w:ascii="Courier New" w:hAnsi="Courier New" w:cs="Courier New" w:hint="default"/>
+      </w:rPr>
+    </w:lvl>
+    <w:lvl w:ilvl="8" w:tplc="04090005" w:tentative="1">
+      <w:start w:val="1"/>
+      <w:numFmt w:val="bullet"/>
+      <w:lvlText w:val=""/>
+      <w:lvlJc w:val="left"/>
+      <w:pPr>
+        <w:ind w:left="6480" w:hanging="360"/>
+      </w:pPr>
+      <w:rPr>
+        <w:rFonts w:ascii="Wingdings" w:hAnsi="Wingdings" w:hint="default"/>
+      </w:rPr>
+    </w:lvl>
+  </w:abstractNum>
+  <w:abstractNum w:abstractNumId="36">
+    <w:nsid w:val="74A12184"/>
+    <w:multiLevelType w:val="hybridMultilevel"/>
+    <w:tmpl w:val="D812A494"/>
+    <w:lvl w:ilvl="0" w:tplc="04090001">
+      <w:start w:val="1"/>
+      <w:numFmt w:val="bullet"/>
+      <w:lvlText w:val=""/>
+      <w:lvlJc w:val="left"/>
+      <w:pPr>
+        <w:ind w:left="720" w:hanging="360"/>
+      </w:pPr>
+      <w:rPr>
+        <w:rFonts w:ascii="Symbol" w:hAnsi="Symbol" w:hint="default"/>
+      </w:rPr>
+    </w:lvl>
+    <w:lvl w:ilvl="1" w:tplc="04090003">
+      <w:start w:val="1"/>
+      <w:numFmt w:val="bullet"/>
+      <w:lvlText w:val="o"/>
+      <w:lvlJc w:val="left"/>
+      <w:pPr>
+        <w:ind w:left="1440" w:hanging="360"/>
+      </w:pPr>
+      <w:rPr>
+        <w:rFonts w:ascii="Courier New" w:hAnsi="Courier New" w:cs="Courier New" w:hint="default"/>
+      </w:rPr>
+    </w:lvl>
+    <w:lvl w:ilvl="2" w:tplc="04090005">
+      <w:start w:val="1"/>
+      <w:numFmt w:val="bullet"/>
+      <w:lvlText w:val=""/>
+      <w:lvlJc w:val="left"/>
+      <w:pPr>
+        <w:ind w:left="2160" w:hanging="360"/>
+      </w:pPr>
+      <w:rPr>
+        <w:rFonts w:ascii="Wingdings" w:hAnsi="Wingdings" w:hint="default"/>
+      </w:rPr>
+    </w:lvl>
+    <w:lvl w:ilvl="3" w:tplc="04090001" w:tentative="1">
+      <w:start w:val="1"/>
+      <w:numFmt w:val="bullet"/>
+      <w:lvlText w:val=""/>
+      <w:lvlJc w:val="left"/>
+      <w:pPr>
+        <w:ind w:left="2880" w:hanging="360"/>
+      </w:pPr>
+      <w:rPr>
+        <w:rFonts w:ascii="Symbol" w:hAnsi="Symbol" w:hint="default"/>
+      </w:rPr>
+    </w:lvl>
+    <w:lvl w:ilvl="4" w:tplc="04090003" w:tentative="1">
+      <w:start w:val="1"/>
+      <w:numFmt w:val="bullet"/>
+      <w:lvlText w:val="o"/>
+      <w:lvlJc w:val="left"/>
+      <w:pPr>
+        <w:ind w:left="3600" w:hanging="360"/>
+      </w:pPr>
+      <w:rPr>
+        <w:rFonts w:ascii="Courier New" w:hAnsi="Courier New" w:cs="Courier New" w:hint="default"/>
+      </w:rPr>
+    </w:lvl>
+    <w:lvl w:ilvl="5" w:tplc="04090005" w:tentative="1">
+      <w:start w:val="1"/>
+      <w:numFmt w:val="bullet"/>
+      <w:lvlText w:val=""/>
+      <w:lvlJc w:val="left"/>
+      <w:pPr>
+        <w:ind w:left="4320" w:hanging="360"/>
+      </w:pPr>
+      <w:rPr>
+        <w:rFonts w:ascii="Wingdings" w:hAnsi="Wingdings" w:hint="default"/>
+      </w:rPr>
+    </w:lvl>
+    <w:lvl w:ilvl="6" w:tplc="04090001" w:tentative="1">
+      <w:start w:val="1"/>
+      <w:numFmt w:val="bullet"/>
+      <w:lvlText w:val=""/>
+      <w:lvlJc w:val="left"/>
+      <w:pPr>
+        <w:ind w:left="5040" w:hanging="360"/>
+      </w:pPr>
+      <w:rPr>
+        <w:rFonts w:ascii="Symbol" w:hAnsi="Symbol" w:hint="default"/>
+      </w:rPr>
+    </w:lvl>
+    <w:lvl w:ilvl="7" w:tplc="04090003" w:tentative="1">
+      <w:start w:val="1"/>
+      <w:numFmt w:val="bullet"/>
+      <w:lvlText w:val="o"/>
+      <w:lvlJc w:val="left"/>
+      <w:pPr>
+        <w:ind w:left="5760" w:hanging="360"/>
+      </w:pPr>
+      <w:rPr>
+        <w:rFonts w:ascii="Courier New" w:hAnsi="Courier New" w:cs="Courier New" w:hint="default"/>
+      </w:rPr>
+    </w:lvl>
+    <w:lvl w:ilvl="8" w:tplc="04090005" w:tentative="1">
+      <w:start w:val="1"/>
+      <w:numFmt w:val="bullet"/>
+      <w:lvlText w:val=""/>
+      <w:lvlJc w:val="left"/>
+      <w:pPr>
+        <w:ind w:left="6480" w:hanging="360"/>
+      </w:pPr>
+      <w:rPr>
+        <w:rFonts w:ascii="Wingdings" w:hAnsi="Wingdings" w:hint="default"/>
+      </w:rPr>
+    </w:lvl>
+  </w:abstractNum>
   <w:num w:numId="1">
+    <w:abstractNumId w:val="5"/>
+  </w:num>
+  <w:num w:numId="2">
+    <w:abstractNumId w:val="7"/>
+  </w:num>
+  <w:num w:numId="3">
+    <w:abstractNumId w:val="14"/>
+  </w:num>
+  <w:num w:numId="4">
+    <w:abstractNumId w:val="9"/>
+  </w:num>
+  <w:num w:numId="5">
+    <w:abstractNumId w:val="13"/>
+  </w:num>
+  <w:num w:numId="6">
+    <w:abstractNumId w:val="10"/>
+  </w:num>
+  <w:num w:numId="7">
+    <w:abstractNumId w:val="33"/>
+  </w:num>
+  <w:num w:numId="8">
+    <w:abstractNumId w:val="11"/>
+  </w:num>
+  <w:num w:numId="9">
+    <w:abstractNumId w:val="18"/>
+  </w:num>
+  <w:num w:numId="10">
+    <w:abstractNumId w:val="22"/>
+  </w:num>
+  <w:num w:numId="11">
+    <w:abstractNumId w:val="31"/>
+  </w:num>
+  <w:num w:numId="12">
+    <w:abstractNumId w:val="23"/>
+  </w:num>
+  <w:num w:numId="13">
     <w:abstractNumId w:val="2"/>
   </w:num>
-  <w:num w:numId="2">
+  <w:num w:numId="14">
     <w:abstractNumId w:val="3"/>
   </w:num>
-  <w:num w:numId="3">
+  <w:num w:numId="15">
+    <w:abstractNumId w:val="0"/>
+  </w:num>
+  <w:num w:numId="16">
+    <w:abstractNumId w:val="17"/>
+  </w:num>
+  <w:num w:numId="17">
+    <w:abstractNumId w:val="21"/>
+  </w:num>
+  <w:num w:numId="18">
     <w:abstractNumId w:val="8"/>
   </w:num>
-  <w:num w:numId="4">
+  <w:num w:numId="19">
+    <w:abstractNumId w:val="20"/>
+  </w:num>
+  <w:num w:numId="20">
+    <w:abstractNumId w:val="29"/>
+  </w:num>
+  <w:num w:numId="21">
+    <w:abstractNumId w:val="35"/>
+  </w:num>
+  <w:num w:numId="22">
+    <w:abstractNumId w:val="27"/>
+  </w:num>
+  <w:num w:numId="23">
+    <w:abstractNumId w:val="26"/>
+  </w:num>
+  <w:num w:numId="24">
     <w:abstractNumId w:val="4"/>
   </w:num>
-  <w:num w:numId="5">
-    <w:abstractNumId w:val="7"/>
+  <w:num w:numId="25">
+    <w:abstractNumId w:val="30"/>
   </w:num>
-  <w:num w:numId="6">
-    <w:abstractNumId w:val="5"/>
+  <w:num w:numId="26">
+    <w:abstractNumId w:val="34"/>
   </w:num>
-  <w:num w:numId="7">
-    <w:abstractNumId w:val="13"/>
+  <w:num w:numId="27">
+    <w:abstractNumId w:val="24"/>
   </w:num>
-  <w:num w:numId="8">
+  <w:num w:numId="28">
+    <w:abstractNumId w:val="16"/>
+  </w:num>
+  <w:num w:numId="29">
+    <w:abstractNumId w:val="15"/>
+  </w:num>
+  <w:num w:numId="30">
+    <w:abstractNumId w:val="19"/>
+  </w:num>
+  <w:num w:numId="31">
+    <w:abstractNumId w:val="1"/>
+  </w:num>
+  <w:num w:numId="32">
+    <w:abstractNumId w:val="12"/>
+  </w:num>
+  <w:num w:numId="33">
+    <w:abstractNumId w:val="25"/>
+  </w:num>
+  <w:num w:numId="34">
+    <w:abstractNumId w:val="36"/>
+  </w:num>
+  <w:num w:numId="35">
+    <w:abstractNumId w:val="28"/>
+  </w:num>
+  <w:num w:numId="36">
     <w:abstractNumId w:val="6"/>
   </w:num>
-  <w:num w:numId="9">
-    <w:abstractNumId w:val="9"/>
-  </w:num>
-  <w:num w:numId="10">
-    <w:abstractNumId w:val="10"/>
-  </w:num>
-  <w:num w:numId="11">
-    <w:abstractNumId w:val="12"/>
-  </w:num>
-  <w:num w:numId="12">
-    <w:abstractNumId w:val="11"/>
-  </w:num>
-  <w:num w:numId="13">
-    <w:abstractNumId w:val="0"/>
-  </w:num>
-  <w:num w:numId="14">
-    <w:abstractNumId w:val="1"/>
+  <w:num w:numId="37">
+    <w:abstractNumId w:val="32"/>
   </w:num>
 </w:numbering>
 </file>
@@ -3947,6 +8648,17 @@
       <w:contextualSpacing/>
     </w:pPr>
   </w:style>
+  <w:style w:type="character" w:styleId="Strong">
+    <w:name w:val="Strong"/>
+    <w:basedOn w:val="DefaultParagraphFont"/>
+    <w:uiPriority w:val="22"/>
+    <w:qFormat/>
+    <w:rsid w:val="00BF159D"/>
+    <w:rPr>
+      <w:b/>
+      <w:bCs/>
+    </w:rPr>
+  </w:style>
 </w:styles>
 </file>
 

</xml_diff>